<commit_message>
Changes to documentation and script
</commit_message>
<xml_diff>
--- a/Data Description.docx
+++ b/Data Description.docx
@@ -16,7 +16,7 @@
           <w:szCs w:val="34"/>
         </w:rPr>
       </w:pPr>
-      <w:bookmarkStart w:colFirst="0" w:colLast="0" w:name="_wk9gs3waepfj" w:id="0"/>
+      <w:bookmarkStart w:colFirst="0" w:colLast="0" w:name="_fogl2h424vtu" w:id="0"/>
       <w:bookmarkEnd w:id="0"/>
       <w:r>
         <w:rPr>
@@ -44,7 +44,7 @@
           <w:szCs w:val="26"/>
         </w:rPr>
       </w:pPr>
-      <w:bookmarkStart w:colFirst="0" w:colLast="0" w:name="_5wxrad1kn42i" w:id="1"/>
+      <w:bookmarkStart w:colFirst="0" w:colLast="0" w:name="_br8zc4mriej5" w:id="1"/>
       <w:bookmarkEnd w:id="1"/>
       <w:r>
         <w:rPr>
@@ -89,7 +89,7 @@
           <w:szCs w:val="26"/>
         </w:rPr>
       </w:pPr>
-      <w:bookmarkStart w:colFirst="0" w:colLast="0" w:name="_ub33evt2stk" w:id="2"/>
+      <w:bookmarkStart w:colFirst="0" w:colLast="0" w:name="_1vst2s3l74qp" w:id="2"/>
       <w:bookmarkEnd w:id="2"/>
       <w:r>
         <w:rPr>
@@ -109,9 +109,10 @@
           <w:ilvl w:val="0"/>
           <w:numId w:val="4"/>
         </w:numPr>
-        <w:spacing w:after="0" w:afterAutospacing="0" w:before="240" w:lineRule="auto"/>
-        <w:ind w:left="720" w:hanging="360"/>
-        <w:jc w:val="both"/>
+        <w:spacing w:after="0" w:before="240" w:lineRule="auto"/>
+        <w:ind w:left="720" w:hanging="360"/>
+        <w:jc w:val="both"/>
+        <w:rPr/>
       </w:pPr>
       <w:r>
         <w:rPr>
@@ -128,6 +129,11 @@
         </w:rPr>
         <w:t xml:space="preserve">: SQLite database (database.sqlite)</w:t>
       </w:r>
+      <w:r>
+        <w:rPr>
+          <w:rtl w:val="0"/>
+        </w:rPr>
+      </w:r>
     </w:p>
     <w:p>
       <w:pPr>
@@ -135,9 +141,10 @@
           <w:ilvl w:val="0"/>
           <w:numId w:val="4"/>
         </w:numPr>
-        <w:spacing w:after="0" w:afterAutospacing="0" w:before="0" w:beforeAutospacing="0" w:lineRule="auto"/>
-        <w:ind w:left="720" w:hanging="360"/>
-        <w:jc w:val="both"/>
+        <w:spacing w:after="0" w:before="0" w:lineRule="auto"/>
+        <w:ind w:left="720" w:hanging="360"/>
+        <w:jc w:val="both"/>
+        <w:rPr/>
       </w:pPr>
       <w:r>
         <w:rPr>
@@ -152,7 +159,12 @@
           <w:rFonts w:ascii="Times New Roman" w:cs="Times New Roman" w:eastAsia="Times New Roman" w:hAnsi="Times New Roman"/>
           <w:rtl w:val="0"/>
         </w:rPr>
-        <w:t xml:space="preserve">: Approximately 30+ GB (compressed ~5.5 GB)</w:t>
+        <w:t xml:space="preserve">: Approximately 30+ GB (compressed ~20 GB)</w:t>
+      </w:r>
+      <w:r>
+        <w:rPr>
+          <w:rtl w:val="0"/>
+        </w:rPr>
       </w:r>
     </w:p>
     <w:p>
@@ -161,9 +173,10 @@
           <w:ilvl w:val="0"/>
           <w:numId w:val="4"/>
         </w:numPr>
-        <w:spacing w:after="0" w:afterAutospacing="0" w:before="0" w:beforeAutospacing="0" w:lineRule="auto"/>
-        <w:ind w:left="720" w:hanging="360"/>
-        <w:jc w:val="both"/>
+        <w:spacing w:after="0" w:before="0" w:lineRule="auto"/>
+        <w:ind w:left="720" w:hanging="360"/>
+        <w:jc w:val="both"/>
+        <w:rPr/>
       </w:pPr>
       <w:r>
         <w:rPr>
@@ -180,6 +193,11 @@
         </w:rPr>
         <w:t xml:space="preserve">: Over 54 million comments</w:t>
       </w:r>
+      <w:r>
+        <w:rPr>
+          <w:rtl w:val="0"/>
+        </w:rPr>
+      </w:r>
     </w:p>
     <w:p>
       <w:pPr>
@@ -187,9 +205,10 @@
           <w:ilvl w:val="0"/>
           <w:numId w:val="4"/>
         </w:numPr>
-        <w:spacing w:after="240" w:before="0" w:beforeAutospacing="0" w:lineRule="auto"/>
-        <w:ind w:left="720" w:hanging="360"/>
-        <w:jc w:val="both"/>
+        <w:spacing w:after="240" w:before="0" w:lineRule="auto"/>
+        <w:ind w:left="720" w:hanging="360"/>
+        <w:jc w:val="both"/>
+        <w:rPr/>
       </w:pPr>
       <w:r>
         <w:rPr>
@@ -205,6 +224,11 @@
           <w:rtl w:val="0"/>
         </w:rPr>
         <w:t xml:space="preserve">: May 1-31, 2015</w:t>
+      </w:r>
+      <w:r>
+        <w:rPr>
+          <w:rtl w:val="0"/>
+        </w:rPr>
       </w:r>
     </w:p>
     <w:p>
@@ -222,7 +246,7 @@
           <w:szCs w:val="26"/>
         </w:rPr>
       </w:pPr>
-      <w:bookmarkStart w:colFirst="0" w:colLast="0" w:name="_5xzyqwe5r0kq" w:id="3"/>
+      <w:bookmarkStart w:colFirst="0" w:colLast="0" w:name="_w2h77km0dmhx" w:id="3"/>
       <w:bookmarkEnd w:id="3"/>
       <w:r>
         <w:rPr>
@@ -249,7 +273,7 @@
           <w:rFonts w:ascii="Times New Roman" w:cs="Times New Roman" w:eastAsia="Times New Roman" w:hAnsi="Times New Roman"/>
           <w:rtl w:val="0"/>
         </w:rPr>
-        <w:t xml:space="preserve">The dataset is stored in a SQLite database with a primary table (typically named "May2015") containing the following fields:</w:t>
+        <w:t xml:space="preserve">The dataset is stored in a SQLite database within a primary table (named "May2015") containing the following fields:</w:t>
       </w:r>
     </w:p>
     <w:p>
@@ -258,9 +282,10 @@
           <w:ilvl w:val="0"/>
           <w:numId w:val="5"/>
         </w:numPr>
-        <w:spacing w:after="0" w:afterAutospacing="0" w:before="240" w:lineRule="auto"/>
-        <w:ind w:left="720" w:hanging="360"/>
-        <w:jc w:val="both"/>
+        <w:spacing w:after="0" w:before="240" w:lineRule="auto"/>
+        <w:ind w:left="720" w:hanging="360"/>
+        <w:jc w:val="both"/>
+        <w:rPr/>
       </w:pPr>
       <w:r>
         <w:rPr>
@@ -277,6 +302,11 @@
         </w:rPr>
         <w:t xml:space="preserve">: Unix timestamp of when the comment was created</w:t>
       </w:r>
+      <w:r>
+        <w:rPr>
+          <w:rtl w:val="0"/>
+        </w:rPr>
+      </w:r>
     </w:p>
     <w:p>
       <w:pPr>
@@ -284,9 +314,10 @@
           <w:ilvl w:val="0"/>
           <w:numId w:val="5"/>
         </w:numPr>
-        <w:spacing w:after="0" w:afterAutospacing="0" w:before="0" w:beforeAutospacing="0" w:lineRule="auto"/>
-        <w:ind w:left="720" w:hanging="360"/>
-        <w:jc w:val="both"/>
+        <w:spacing w:after="0" w:before="0" w:lineRule="auto"/>
+        <w:ind w:left="720" w:hanging="360"/>
+        <w:jc w:val="both"/>
+        <w:rPr/>
       </w:pPr>
       <w:r>
         <w:rPr>
@@ -303,6 +334,11 @@
         </w:rPr>
         <w:t xml:space="preserve">: Number of upvotes the comment received</w:t>
       </w:r>
+      <w:r>
+        <w:rPr>
+          <w:rtl w:val="0"/>
+        </w:rPr>
+      </w:r>
     </w:p>
     <w:p>
       <w:pPr>
@@ -310,9 +346,10 @@
           <w:ilvl w:val="0"/>
           <w:numId w:val="5"/>
         </w:numPr>
-        <w:spacing w:after="0" w:afterAutospacing="0" w:before="0" w:beforeAutospacing="0" w:lineRule="auto"/>
-        <w:ind w:left="720" w:hanging="360"/>
-        <w:jc w:val="both"/>
+        <w:spacing w:after="0" w:before="0" w:lineRule="auto"/>
+        <w:ind w:left="720" w:hanging="360"/>
+        <w:jc w:val="both"/>
+        <w:rPr/>
       </w:pPr>
       <w:r>
         <w:rPr>
@@ -329,6 +366,11 @@
         </w:rPr>
         <w:t xml:space="preserve">: Unique identifier for the subreddit</w:t>
       </w:r>
+      <w:r>
+        <w:rPr>
+          <w:rtl w:val="0"/>
+        </w:rPr>
+      </w:r>
     </w:p>
     <w:p>
       <w:pPr>
@@ -336,9 +378,10 @@
           <w:ilvl w:val="0"/>
           <w:numId w:val="5"/>
         </w:numPr>
-        <w:spacing w:after="0" w:afterAutospacing="0" w:before="0" w:beforeAutospacing="0" w:lineRule="auto"/>
-        <w:ind w:left="720" w:hanging="360"/>
-        <w:jc w:val="both"/>
+        <w:spacing w:after="0" w:before="0" w:lineRule="auto"/>
+        <w:ind w:left="720" w:hanging="360"/>
+        <w:jc w:val="both"/>
+        <w:rPr/>
       </w:pPr>
       <w:r>
         <w:rPr>
@@ -355,6 +398,11 @@
         </w:rPr>
         <w:t xml:space="preserve">: ID of the submission (post) the comment belongs to</w:t>
       </w:r>
+      <w:r>
+        <w:rPr>
+          <w:rtl w:val="0"/>
+        </w:rPr>
+      </w:r>
     </w:p>
     <w:p>
       <w:pPr>
@@ -362,9 +410,10 @@
           <w:ilvl w:val="0"/>
           <w:numId w:val="5"/>
         </w:numPr>
-        <w:spacing w:after="0" w:afterAutospacing="0" w:before="0" w:beforeAutospacing="0" w:lineRule="auto"/>
-        <w:ind w:left="720" w:hanging="360"/>
-        <w:jc w:val="both"/>
+        <w:spacing w:after="0" w:before="0" w:lineRule="auto"/>
+        <w:ind w:left="720" w:hanging="360"/>
+        <w:jc w:val="both"/>
+        <w:rPr/>
       </w:pPr>
       <w:r>
         <w:rPr>
@@ -381,6 +430,11 @@
         </w:rPr>
         <w:t xml:space="preserve">: Unique identifier for the comment (format: t1_xxxxx)</w:t>
       </w:r>
+      <w:r>
+        <w:rPr>
+          <w:rtl w:val="0"/>
+        </w:rPr>
+      </w:r>
     </w:p>
     <w:p>
       <w:pPr>
@@ -388,9 +442,10 @@
           <w:ilvl w:val="0"/>
           <w:numId w:val="5"/>
         </w:numPr>
-        <w:spacing w:after="0" w:afterAutospacing="0" w:before="0" w:beforeAutospacing="0" w:lineRule="auto"/>
-        <w:ind w:left="720" w:hanging="360"/>
-        <w:jc w:val="both"/>
+        <w:spacing w:after="0" w:before="0" w:lineRule="auto"/>
+        <w:ind w:left="720" w:hanging="360"/>
+        <w:jc w:val="both"/>
+        <w:rPr/>
       </w:pPr>
       <w:r>
         <w:rPr>
@@ -407,6 +462,11 @@
         </w:rPr>
         <w:t xml:space="preserve">: Boolean indicating if the score was hidden</w:t>
       </w:r>
+      <w:r>
+        <w:rPr>
+          <w:rtl w:val="0"/>
+        </w:rPr>
+      </w:r>
     </w:p>
     <w:p>
       <w:pPr>
@@ -414,9 +474,10 @@
           <w:ilvl w:val="0"/>
           <w:numId w:val="5"/>
         </w:numPr>
-        <w:spacing w:after="0" w:afterAutospacing="0" w:before="0" w:beforeAutospacing="0" w:lineRule="auto"/>
-        <w:ind w:left="720" w:hanging="360"/>
-        <w:jc w:val="both"/>
+        <w:spacing w:after="0" w:before="0" w:lineRule="auto"/>
+        <w:ind w:left="720" w:hanging="360"/>
+        <w:jc w:val="both"/>
+        <w:rPr/>
       </w:pPr>
       <w:r>
         <w:rPr>
@@ -433,6 +494,11 @@
         </w:rPr>
         <w:t xml:space="preserve">: CSS class for author's flair</w:t>
       </w:r>
+      <w:r>
+        <w:rPr>
+          <w:rtl w:val="0"/>
+        </w:rPr>
+      </w:r>
     </w:p>
     <w:p>
       <w:pPr>
@@ -440,9 +506,10 @@
           <w:ilvl w:val="0"/>
           <w:numId w:val="5"/>
         </w:numPr>
-        <w:spacing w:after="0" w:afterAutospacing="0" w:before="0" w:beforeAutospacing="0" w:lineRule="auto"/>
-        <w:ind w:left="720" w:hanging="360"/>
-        <w:jc w:val="both"/>
+        <w:spacing w:after="0" w:before="0" w:lineRule="auto"/>
+        <w:ind w:left="720" w:hanging="360"/>
+        <w:jc w:val="both"/>
+        <w:rPr/>
       </w:pPr>
       <w:r>
         <w:rPr>
@@ -459,6 +526,11 @@
         </w:rPr>
         <w:t xml:space="preserve">: Text content of author's flair</w:t>
       </w:r>
+      <w:r>
+        <w:rPr>
+          <w:rtl w:val="0"/>
+        </w:rPr>
+      </w:r>
     </w:p>
     <w:p>
       <w:pPr>
@@ -466,9 +538,10 @@
           <w:ilvl w:val="0"/>
           <w:numId w:val="5"/>
         </w:numPr>
-        <w:spacing w:after="0" w:afterAutospacing="0" w:before="0" w:beforeAutospacing="0" w:lineRule="auto"/>
-        <w:ind w:left="720" w:hanging="360"/>
-        <w:jc w:val="both"/>
+        <w:spacing w:after="0" w:before="0" w:lineRule="auto"/>
+        <w:ind w:left="720" w:hanging="360"/>
+        <w:jc w:val="both"/>
+        <w:rPr/>
       </w:pPr>
       <w:r>
         <w:rPr>
@@ -485,6 +558,11 @@
         </w:rPr>
         <w:t xml:space="preserve">: Name of the subreddit where the comment was posted</w:t>
       </w:r>
+      <w:r>
+        <w:rPr>
+          <w:rtl w:val="0"/>
+        </w:rPr>
+      </w:r>
     </w:p>
     <w:p>
       <w:pPr>
@@ -492,9 +570,10 @@
           <w:ilvl w:val="0"/>
           <w:numId w:val="5"/>
         </w:numPr>
-        <w:spacing w:after="0" w:afterAutospacing="0" w:before="0" w:beforeAutospacing="0" w:lineRule="auto"/>
-        <w:ind w:left="720" w:hanging="360"/>
-        <w:jc w:val="both"/>
+        <w:spacing w:after="0" w:before="0" w:lineRule="auto"/>
+        <w:ind w:left="720" w:hanging="360"/>
+        <w:jc w:val="both"/>
+        <w:rPr/>
       </w:pPr>
       <w:r>
         <w:rPr>
@@ -511,6 +590,11 @@
         </w:rPr>
         <w:t xml:space="preserve">: Comment ID (without the t1_ prefix)</w:t>
       </w:r>
+      <w:r>
+        <w:rPr>
+          <w:rtl w:val="0"/>
+        </w:rPr>
+      </w:r>
     </w:p>
     <w:p>
       <w:pPr>
@@ -518,9 +602,10 @@
           <w:ilvl w:val="0"/>
           <w:numId w:val="5"/>
         </w:numPr>
-        <w:spacing w:after="0" w:afterAutospacing="0" w:before="0" w:beforeAutospacing="0" w:lineRule="auto"/>
-        <w:ind w:left="720" w:hanging="360"/>
-        <w:jc w:val="both"/>
+        <w:spacing w:after="0" w:before="0" w:lineRule="auto"/>
+        <w:ind w:left="720" w:hanging="360"/>
+        <w:jc w:val="both"/>
+        <w:rPr/>
       </w:pPr>
       <w:r>
         <w:rPr>
@@ -537,6 +622,11 @@
         </w:rPr>
         <w:t xml:space="preserve">: Reason for removal (if applicable)</w:t>
       </w:r>
+      <w:r>
+        <w:rPr>
+          <w:rtl w:val="0"/>
+        </w:rPr>
+      </w:r>
     </w:p>
     <w:p>
       <w:pPr>
@@ -544,9 +634,10 @@
           <w:ilvl w:val="0"/>
           <w:numId w:val="5"/>
         </w:numPr>
-        <w:spacing w:after="0" w:afterAutospacing="0" w:before="0" w:beforeAutospacing="0" w:lineRule="auto"/>
-        <w:ind w:left="720" w:hanging="360"/>
-        <w:jc w:val="both"/>
+        <w:spacing w:after="0" w:before="0" w:lineRule="auto"/>
+        <w:ind w:left="720" w:hanging="360"/>
+        <w:jc w:val="both"/>
+        <w:rPr/>
       </w:pPr>
       <w:r>
         <w:rPr>
@@ -563,6 +654,11 @@
         </w:rPr>
         <w:t xml:space="preserve">: Number of times the comment was gilded (given Reddit Gold)</w:t>
       </w:r>
+      <w:r>
+        <w:rPr>
+          <w:rtl w:val="0"/>
+        </w:rPr>
+      </w:r>
     </w:p>
     <w:p>
       <w:pPr>
@@ -570,9 +666,10 @@
           <w:ilvl w:val="0"/>
           <w:numId w:val="5"/>
         </w:numPr>
-        <w:spacing w:after="0" w:afterAutospacing="0" w:before="0" w:beforeAutospacing="0" w:lineRule="auto"/>
-        <w:ind w:left="720" w:hanging="360"/>
-        <w:jc w:val="both"/>
+        <w:spacing w:after="0" w:before="0" w:lineRule="auto"/>
+        <w:ind w:left="720" w:hanging="360"/>
+        <w:jc w:val="both"/>
+        <w:rPr/>
       </w:pPr>
       <w:r>
         <w:rPr>
@@ -589,6 +686,11 @@
         </w:rPr>
         <w:t xml:space="preserve">: Number of downvotes (deprecated field, usually 0)</w:t>
       </w:r>
+      <w:r>
+        <w:rPr>
+          <w:rtl w:val="0"/>
+        </w:rPr>
+      </w:r>
     </w:p>
     <w:p>
       <w:pPr>
@@ -596,9 +698,10 @@
           <w:ilvl w:val="0"/>
           <w:numId w:val="5"/>
         </w:numPr>
-        <w:spacing w:after="0" w:afterAutospacing="0" w:before="0" w:beforeAutospacing="0" w:lineRule="auto"/>
-        <w:ind w:left="720" w:hanging="360"/>
-        <w:jc w:val="both"/>
+        <w:spacing w:after="0" w:before="0" w:lineRule="auto"/>
+        <w:ind w:left="720" w:hanging="360"/>
+        <w:jc w:val="both"/>
+        <w:rPr/>
       </w:pPr>
       <w:r>
         <w:rPr>
@@ -615,6 +718,11 @@
         </w:rPr>
         <w:t xml:space="preserve">: Boolean indicating if the comment is archived</w:t>
       </w:r>
+      <w:r>
+        <w:rPr>
+          <w:rtl w:val="0"/>
+        </w:rPr>
+      </w:r>
     </w:p>
     <w:p>
       <w:pPr>
@@ -622,9 +730,10 @@
           <w:ilvl w:val="0"/>
           <w:numId w:val="5"/>
         </w:numPr>
-        <w:spacing w:after="0" w:afterAutospacing="0" w:before="0" w:beforeAutospacing="0" w:lineRule="auto"/>
-        <w:ind w:left="720" w:hanging="360"/>
-        <w:jc w:val="both"/>
+        <w:spacing w:after="0" w:before="0" w:lineRule="auto"/>
+        <w:ind w:left="720" w:hanging="360"/>
+        <w:jc w:val="both"/>
+        <w:rPr/>
       </w:pPr>
       <w:r>
         <w:rPr>
@@ -641,6 +750,11 @@
         </w:rPr>
         <w:t xml:space="preserve">: Username of the comment author</w:t>
       </w:r>
+      <w:r>
+        <w:rPr>
+          <w:rtl w:val="0"/>
+        </w:rPr>
+      </w:r>
     </w:p>
     <w:p>
       <w:pPr>
@@ -648,9 +762,10 @@
           <w:ilvl w:val="0"/>
           <w:numId w:val="5"/>
         </w:numPr>
-        <w:spacing w:after="0" w:afterAutospacing="0" w:before="0" w:beforeAutospacing="0" w:lineRule="auto"/>
-        <w:ind w:left="720" w:hanging="360"/>
-        <w:jc w:val="both"/>
+        <w:spacing w:after="0" w:before="0" w:lineRule="auto"/>
+        <w:ind w:left="720" w:hanging="360"/>
+        <w:jc w:val="both"/>
+        <w:rPr/>
       </w:pPr>
       <w:r>
         <w:rPr>
@@ -667,6 +782,11 @@
         </w:rPr>
         <w:t xml:space="preserve">: Net score (upvotes minus downvotes)</w:t>
       </w:r>
+      <w:r>
+        <w:rPr>
+          <w:rtl w:val="0"/>
+        </w:rPr>
+      </w:r>
     </w:p>
     <w:p>
       <w:pPr>
@@ -674,9 +794,10 @@
           <w:ilvl w:val="0"/>
           <w:numId w:val="5"/>
         </w:numPr>
-        <w:spacing w:after="0" w:afterAutospacing="0" w:before="0" w:beforeAutospacing="0" w:lineRule="auto"/>
-        <w:ind w:left="720" w:hanging="360"/>
-        <w:jc w:val="both"/>
+        <w:spacing w:after="0" w:before="0" w:lineRule="auto"/>
+        <w:ind w:left="720" w:hanging="360"/>
+        <w:jc w:val="both"/>
+        <w:rPr/>
       </w:pPr>
       <w:r>
         <w:rPr>
@@ -693,6 +814,11 @@
         </w:rPr>
         <w:t xml:space="preserve">: Unix timestamp of when the data was retrieved</w:t>
       </w:r>
+      <w:r>
+        <w:rPr>
+          <w:rtl w:val="0"/>
+        </w:rPr>
+      </w:r>
     </w:p>
     <w:p>
       <w:pPr>
@@ -700,9 +826,10 @@
           <w:ilvl w:val="0"/>
           <w:numId w:val="5"/>
         </w:numPr>
-        <w:spacing w:after="0" w:afterAutospacing="0" w:before="0" w:beforeAutospacing="0" w:lineRule="auto"/>
-        <w:ind w:left="720" w:hanging="360"/>
-        <w:jc w:val="both"/>
+        <w:spacing w:after="0" w:before="0" w:lineRule="auto"/>
+        <w:ind w:left="720" w:hanging="360"/>
+        <w:jc w:val="both"/>
+        <w:rPr/>
       </w:pPr>
       <w:r>
         <w:rPr>
@@ -719,6 +846,11 @@
         </w:rPr>
         <w:t xml:space="preserve">: The actual text content of the comment</w:t>
       </w:r>
+      <w:r>
+        <w:rPr>
+          <w:rtl w:val="0"/>
+        </w:rPr>
+      </w:r>
     </w:p>
     <w:p>
       <w:pPr>
@@ -726,9 +858,10 @@
           <w:ilvl w:val="0"/>
           <w:numId w:val="5"/>
         </w:numPr>
-        <w:spacing w:after="0" w:afterAutospacing="0" w:before="0" w:beforeAutospacing="0" w:lineRule="auto"/>
-        <w:ind w:left="720" w:hanging="360"/>
-        <w:jc w:val="both"/>
+        <w:spacing w:after="0" w:before="0" w:lineRule="auto"/>
+        <w:ind w:left="720" w:hanging="360"/>
+        <w:jc w:val="both"/>
+        <w:rPr/>
       </w:pPr>
       <w:r>
         <w:rPr>
@@ -745,6 +878,11 @@
         </w:rPr>
         <w:t xml:space="preserve">: Whether the comment was distinguished (mod, admin, etc.)</w:t>
       </w:r>
+      <w:r>
+        <w:rPr>
+          <w:rtl w:val="0"/>
+        </w:rPr>
+      </w:r>
     </w:p>
     <w:p>
       <w:pPr>
@@ -752,9 +890,10 @@
           <w:ilvl w:val="0"/>
           <w:numId w:val="5"/>
         </w:numPr>
-        <w:spacing w:after="0" w:afterAutospacing="0" w:before="0" w:beforeAutospacing="0" w:lineRule="auto"/>
-        <w:ind w:left="720" w:hanging="360"/>
-        <w:jc w:val="both"/>
+        <w:spacing w:after="0" w:before="0" w:lineRule="auto"/>
+        <w:ind w:left="720" w:hanging="360"/>
+        <w:jc w:val="both"/>
+        <w:rPr/>
       </w:pPr>
       <w:r>
         <w:rPr>
@@ -771,6 +910,11 @@
         </w:rPr>
         <w:t xml:space="preserve">: Timestamp if edited, or False if never edited</w:t>
       </w:r>
+      <w:r>
+        <w:rPr>
+          <w:rtl w:val="0"/>
+        </w:rPr>
+      </w:r>
     </w:p>
     <w:p>
       <w:pPr>
@@ -778,9 +922,10 @@
           <w:ilvl w:val="0"/>
           <w:numId w:val="5"/>
         </w:numPr>
-        <w:spacing w:after="0" w:afterAutospacing="0" w:before="0" w:beforeAutospacing="0" w:lineRule="auto"/>
-        <w:ind w:left="720" w:hanging="360"/>
-        <w:jc w:val="both"/>
+        <w:spacing w:after="0" w:before="0" w:lineRule="auto"/>
+        <w:ind w:left="720" w:hanging="360"/>
+        <w:jc w:val="both"/>
+        <w:rPr/>
       </w:pPr>
       <w:r>
         <w:rPr>
@@ -797,6 +942,11 @@
         </w:rPr>
         <w:t xml:space="preserve">: Score indicating how controversial the comment is</w:t>
       </w:r>
+      <w:r>
+        <w:rPr>
+          <w:rtl w:val="0"/>
+        </w:rPr>
+      </w:r>
     </w:p>
     <w:p>
       <w:pPr>
@@ -804,9 +954,10 @@
           <w:ilvl w:val="0"/>
           <w:numId w:val="5"/>
         </w:numPr>
-        <w:spacing w:after="240" w:before="0" w:beforeAutospacing="0" w:lineRule="auto"/>
-        <w:ind w:left="720" w:hanging="360"/>
-        <w:jc w:val="both"/>
+        <w:spacing w:after="240" w:before="0" w:lineRule="auto"/>
+        <w:ind w:left="720" w:hanging="360"/>
+        <w:jc w:val="both"/>
+        <w:rPr/>
       </w:pPr>
       <w:r>
         <w:rPr>
@@ -822,6 +973,11 @@
           <w:rtl w:val="0"/>
         </w:rPr>
         <w:t xml:space="preserve">: ID of the parent comment or submission</w:t>
+      </w:r>
+      <w:r>
+        <w:rPr>
+          <w:rtl w:val="0"/>
+        </w:rPr>
       </w:r>
     </w:p>
     <w:p>
@@ -853,7 +1009,7 @@
           <w:szCs w:val="26"/>
         </w:rPr>
       </w:pPr>
-      <w:bookmarkStart w:colFirst="0" w:colLast="0" w:name="_r0qun6janmb6" w:id="4"/>
+      <w:bookmarkStart w:colFirst="0" w:colLast="0" w:name="_ne181mvarc6b" w:id="4"/>
       <w:bookmarkEnd w:id="4"/>
       <w:r>
         <w:rPr>
@@ -897,7 +1053,7 @@
           <w:ilvl w:val="0"/>
           <w:numId w:val="6"/>
         </w:numPr>
-        <w:spacing w:after="0" w:afterAutospacing="0" w:before="240" w:lineRule="auto"/>
+        <w:spacing w:after="0" w:before="240" w:lineRule="auto"/>
         <w:ind w:left="720" w:hanging="360"/>
         <w:jc w:val="both"/>
         <w:rPr>
@@ -918,7 +1074,7 @@
           <w:ilvl w:val="0"/>
           <w:numId w:val="6"/>
         </w:numPr>
-        <w:spacing w:after="0" w:afterAutospacing="0" w:before="0" w:beforeAutospacing="0" w:lineRule="auto"/>
+        <w:spacing w:after="0" w:before="0" w:lineRule="auto"/>
         <w:ind w:left="720" w:hanging="360"/>
         <w:jc w:val="both"/>
         <w:rPr>
@@ -939,7 +1095,7 @@
           <w:ilvl w:val="0"/>
           <w:numId w:val="6"/>
         </w:numPr>
-        <w:spacing w:after="240" w:before="0" w:beforeAutospacing="0" w:lineRule="auto"/>
+        <w:spacing w:after="240" w:before="0" w:lineRule="auto"/>
         <w:ind w:left="720" w:hanging="360"/>
         <w:jc w:val="both"/>
         <w:rPr>
@@ -984,7 +1140,7 @@
           <w:ilvl w:val="0"/>
           <w:numId w:val="3"/>
         </w:numPr>
-        <w:spacing w:after="0" w:afterAutospacing="0" w:before="240" w:lineRule="auto"/>
+        <w:spacing w:after="0" w:before="240" w:lineRule="auto"/>
         <w:ind w:left="720" w:hanging="360"/>
         <w:jc w:val="both"/>
         <w:rPr>
@@ -1005,7 +1161,7 @@
           <w:ilvl w:val="0"/>
           <w:numId w:val="3"/>
         </w:numPr>
-        <w:spacing w:after="0" w:afterAutospacing="0" w:before="0" w:beforeAutospacing="0" w:lineRule="auto"/>
+        <w:spacing w:after="0" w:before="0" w:lineRule="auto"/>
         <w:ind w:left="720" w:hanging="360"/>
         <w:jc w:val="both"/>
         <w:rPr>
@@ -1026,7 +1182,7 @@
           <w:ilvl w:val="0"/>
           <w:numId w:val="3"/>
         </w:numPr>
-        <w:spacing w:after="0" w:afterAutospacing="0" w:before="0" w:beforeAutospacing="0" w:lineRule="auto"/>
+        <w:spacing w:after="0" w:before="0" w:lineRule="auto"/>
         <w:ind w:left="720" w:hanging="360"/>
         <w:jc w:val="both"/>
         <w:rPr>
@@ -1047,7 +1203,7 @@
           <w:ilvl w:val="0"/>
           <w:numId w:val="3"/>
         </w:numPr>
-        <w:spacing w:after="240" w:before="0" w:beforeAutospacing="0" w:lineRule="auto"/>
+        <w:spacing w:after="240" w:before="0" w:lineRule="auto"/>
         <w:ind w:left="720" w:hanging="360"/>
         <w:jc w:val="both"/>
         <w:rPr>
@@ -1092,7 +1248,7 @@
           <w:ilvl w:val="0"/>
           <w:numId w:val="2"/>
         </w:numPr>
-        <w:spacing w:after="0" w:afterAutospacing="0" w:before="240" w:lineRule="auto"/>
+        <w:spacing w:after="0" w:before="240" w:lineRule="auto"/>
         <w:ind w:left="720" w:hanging="360"/>
         <w:jc w:val="both"/>
         <w:rPr>
@@ -1113,7 +1269,7 @@
           <w:ilvl w:val="0"/>
           <w:numId w:val="2"/>
         </w:numPr>
-        <w:spacing w:after="0" w:afterAutospacing="0" w:before="0" w:beforeAutospacing="0" w:lineRule="auto"/>
+        <w:spacing w:after="0" w:before="0" w:lineRule="auto"/>
         <w:ind w:left="720" w:hanging="360"/>
         <w:jc w:val="both"/>
         <w:rPr>
@@ -1134,7 +1290,7 @@
           <w:ilvl w:val="0"/>
           <w:numId w:val="2"/>
         </w:numPr>
-        <w:spacing w:after="240" w:before="0" w:beforeAutospacing="0" w:lineRule="auto"/>
+        <w:spacing w:after="240" w:before="0" w:lineRule="auto"/>
         <w:ind w:left="720" w:hanging="360"/>
         <w:jc w:val="both"/>
         <w:rPr>
@@ -1164,7 +1320,7 @@
           <w:szCs w:val="26"/>
         </w:rPr>
       </w:pPr>
-      <w:bookmarkStart w:colFirst="0" w:colLast="0" w:name="_2vjxjf6qlv7f" w:id="5"/>
+      <w:bookmarkStart w:colFirst="0" w:colLast="0" w:name="_g7t1z8ipk4" w:id="5"/>
       <w:bookmarkEnd w:id="5"/>
       <w:r>
         <w:rPr>
@@ -1200,7 +1356,7 @@
           <w:ilvl w:val="0"/>
           <w:numId w:val="1"/>
         </w:numPr>
-        <w:spacing w:after="0" w:afterAutospacing="0" w:before="240" w:lineRule="auto"/>
+        <w:spacing w:after="0" w:before="240" w:lineRule="auto"/>
         <w:ind w:left="720" w:hanging="360"/>
         <w:jc w:val="both"/>
         <w:rPr>
@@ -1221,7 +1377,7 @@
           <w:ilvl w:val="0"/>
           <w:numId w:val="1"/>
         </w:numPr>
-        <w:spacing w:after="0" w:afterAutospacing="0" w:before="0" w:beforeAutospacing="0" w:lineRule="auto"/>
+        <w:spacing w:after="0" w:before="0" w:lineRule="auto"/>
         <w:ind w:left="720" w:hanging="360"/>
         <w:jc w:val="both"/>
         <w:rPr>
@@ -1242,7 +1398,7 @@
           <w:ilvl w:val="0"/>
           <w:numId w:val="1"/>
         </w:numPr>
-        <w:spacing w:after="0" w:afterAutospacing="0" w:before="0" w:beforeAutospacing="0" w:lineRule="auto"/>
+        <w:spacing w:after="0" w:before="0" w:lineRule="auto"/>
         <w:ind w:left="720" w:hanging="360"/>
         <w:jc w:val="both"/>
         <w:rPr>
@@ -1263,7 +1419,7 @@
           <w:ilvl w:val="0"/>
           <w:numId w:val="1"/>
         </w:numPr>
-        <w:spacing w:after="240" w:before="0" w:beforeAutospacing="0" w:lineRule="auto"/>
+        <w:spacing w:after="240" w:before="0" w:lineRule="auto"/>
         <w:ind w:left="720" w:hanging="360"/>
         <w:jc w:val="both"/>
         <w:rPr>
@@ -1293,7 +1449,7 @@
           <w:szCs w:val="26"/>
         </w:rPr>
       </w:pPr>
-      <w:bookmarkStart w:colFirst="0" w:colLast="0" w:name="_tk6rg1z897bg" w:id="6"/>
+      <w:bookmarkStart w:colFirst="0" w:colLast="0" w:name="_pk9pr81qekxz" w:id="6"/>
       <w:bookmarkEnd w:id="6"/>
       <w:r>
         <w:rPr>
@@ -1313,9 +1469,10 @@
           <w:ilvl w:val="0"/>
           <w:numId w:val="7"/>
         </w:numPr>
-        <w:spacing w:after="0" w:afterAutospacing="0" w:before="240" w:lineRule="auto"/>
-        <w:ind w:left="720" w:hanging="360"/>
-        <w:jc w:val="both"/>
+        <w:spacing w:after="0" w:before="240" w:lineRule="auto"/>
+        <w:ind w:left="720" w:hanging="360"/>
+        <w:jc w:val="both"/>
+        <w:rPr/>
       </w:pPr>
       <w:r>
         <w:rPr>
@@ -1332,6 +1489,11 @@
         </w:rPr>
         <w:t xml:space="preserve">: The dataset is very large and requires significant computational resources</w:t>
       </w:r>
+      <w:r>
+        <w:rPr>
+          <w:rtl w:val="0"/>
+        </w:rPr>
+      </w:r>
     </w:p>
     <w:p>
       <w:pPr>
@@ -1339,9 +1501,10 @@
           <w:ilvl w:val="0"/>
           <w:numId w:val="7"/>
         </w:numPr>
-        <w:spacing w:after="0" w:afterAutospacing="0" w:before="0" w:beforeAutospacing="0" w:lineRule="auto"/>
-        <w:ind w:left="720" w:hanging="360"/>
-        <w:jc w:val="both"/>
+        <w:spacing w:after="0" w:before="0" w:lineRule="auto"/>
+        <w:ind w:left="720" w:hanging="360"/>
+        <w:jc w:val="both"/>
+        <w:rPr/>
       </w:pPr>
       <w:r>
         <w:rPr>
@@ -1358,6 +1521,11 @@
         </w:rPr>
         <w:t xml:space="preserve">: Usernames are included, though this is public Reddit data</w:t>
       </w:r>
+      <w:r>
+        <w:rPr>
+          <w:rtl w:val="0"/>
+        </w:rPr>
+      </w:r>
     </w:p>
     <w:p>
       <w:pPr>
@@ -1365,9 +1533,10 @@
           <w:ilvl w:val="0"/>
           <w:numId w:val="7"/>
         </w:numPr>
-        <w:spacing w:after="0" w:afterAutospacing="0" w:before="0" w:beforeAutospacing="0" w:lineRule="auto"/>
-        <w:ind w:left="720" w:hanging="360"/>
-        <w:jc w:val="both"/>
+        <w:spacing w:after="0" w:before="0" w:lineRule="auto"/>
+        <w:ind w:left="720" w:hanging="360"/>
+        <w:jc w:val="both"/>
+        <w:rPr/>
       </w:pPr>
       <w:r>
         <w:rPr>
@@ -1384,6 +1553,11 @@
         </w:rPr>
         <w:t xml:space="preserve">: May contain offensive, controversial, or sensitive material</w:t>
       </w:r>
+      <w:r>
+        <w:rPr>
+          <w:rtl w:val="0"/>
+        </w:rPr>
+      </w:r>
     </w:p>
     <w:p>
       <w:pPr>
@@ -1391,9 +1565,10 @@
           <w:ilvl w:val="0"/>
           <w:numId w:val="7"/>
         </w:numPr>
-        <w:spacing w:after="0" w:afterAutospacing="0" w:before="0" w:beforeAutospacing="0" w:lineRule="auto"/>
-        <w:ind w:left="720" w:hanging="360"/>
-        <w:jc w:val="both"/>
+        <w:spacing w:after="0" w:before="0" w:lineRule="auto"/>
+        <w:ind w:left="720" w:hanging="360"/>
+        <w:jc w:val="both"/>
+        <w:rPr/>
       </w:pPr>
       <w:r>
         <w:rPr>
@@ -1410,6 +1585,11 @@
         </w:rPr>
         <w:t xml:space="preserve">: Represents Reddit's community and culture from 2015</w:t>
       </w:r>
+      <w:r>
+        <w:rPr>
+          <w:rtl w:val="0"/>
+        </w:rPr>
+      </w:r>
     </w:p>
     <w:p>
       <w:pPr>
@@ -1417,9 +1597,10 @@
           <w:ilvl w:val="0"/>
           <w:numId w:val="7"/>
         </w:numPr>
-        <w:spacing w:after="240" w:before="0" w:beforeAutospacing="0" w:lineRule="auto"/>
-        <w:ind w:left="720" w:hanging="360"/>
-        <w:jc w:val="both"/>
+        <w:spacing w:after="240" w:before="0" w:lineRule="auto"/>
+        <w:ind w:left="720" w:hanging="360"/>
+        <w:jc w:val="both"/>
+        <w:rPr/>
       </w:pPr>
       <w:r>
         <w:rPr>
@@ -1435,6 +1616,11 @@
           <w:rtl w:val="0"/>
         </w:rPr>
         <w:t xml:space="preserve">: Typically requires SQL queries or conversion to other formats for analysis</w:t>
+      </w:r>
+      <w:r>
+        <w:rPr>
+          <w:rtl w:val="0"/>
+        </w:rPr>
       </w:r>
     </w:p>
     <w:p>

</xml_diff>

<commit_message>
changes to documentation script and readme.md
</commit_message>
<xml_diff>
--- a/Data Description.docx
+++ b/Data Description.docx
@@ -225,11 +225,6 @@
         </w:rPr>
         <w:t xml:space="preserve">: May 1-31, 2015</w:t>
       </w:r>
-      <w:r>
-        <w:rPr>
-          <w:rtl w:val="0"/>
-        </w:rPr>
-      </w:r>
     </w:p>
     <w:p>
       <w:pPr>
@@ -240,754 +235,51 @@
         <w:jc w:val="both"/>
         <w:rPr>
           <w:rFonts w:ascii="Times New Roman" w:cs="Times New Roman" w:eastAsia="Times New Roman" w:hAnsi="Times New Roman"/>
+          <w:color w:val="000000"/>
+          <w:sz w:val="22"/>
+          <w:szCs w:val="22"/>
+        </w:rPr>
+      </w:pPr>
+      <w:bookmarkStart w:colFirst="0" w:colLast="0" w:name="_g7v5h1fqo5t9" w:id="3"/>
+      <w:bookmarkEnd w:id="3"/>
+      <w:r>
+        <w:rPr>
+          <w:rFonts w:ascii="Times New Roman" w:cs="Times New Roman" w:eastAsia="Times New Roman" w:hAnsi="Times New Roman"/>
           <w:b w:val="1"/>
           <w:color w:val="000000"/>
           <w:sz w:val="26"/>
           <w:szCs w:val="26"/>
-        </w:rPr>
-      </w:pPr>
-      <w:bookmarkStart w:colFirst="0" w:colLast="0" w:name="_w2h77km0dmhx" w:id="3"/>
-      <w:bookmarkEnd w:id="3"/>
-      <w:r>
-        <w:rPr>
-          <w:rFonts w:ascii="Times New Roman" w:cs="Times New Roman" w:eastAsia="Times New Roman" w:hAnsi="Times New Roman"/>
-          <w:b w:val="1"/>
-          <w:color w:val="000000"/>
-          <w:sz w:val="26"/>
-          <w:szCs w:val="26"/>
-          <w:rtl w:val="0"/>
-        </w:rPr>
-        <w:t xml:space="preserve">Data Structure</w:t>
-      </w:r>
-    </w:p>
-    <w:p>
-      <w:pPr>
-        <w:spacing w:after="240" w:before="240" w:lineRule="auto"/>
-        <w:jc w:val="both"/>
-        <w:rPr>
-          <w:rFonts w:ascii="Times New Roman" w:cs="Times New Roman" w:eastAsia="Times New Roman" w:hAnsi="Times New Roman"/>
-        </w:rPr>
-      </w:pPr>
-      <w:r>
-        <w:rPr>
-          <w:rFonts w:ascii="Times New Roman" w:cs="Times New Roman" w:eastAsia="Times New Roman" w:hAnsi="Times New Roman"/>
-          <w:rtl w:val="0"/>
-        </w:rPr>
-        <w:t xml:space="preserve">The dataset is stored in a SQLite database within a primary table (named "May2015") containing the following fields:</w:t>
-      </w:r>
-    </w:p>
-    <w:p>
-      <w:pPr>
-        <w:numPr>
-          <w:ilvl w:val="0"/>
-          <w:numId w:val="5"/>
-        </w:numPr>
-        <w:spacing w:after="0" w:before="240" w:lineRule="auto"/>
-        <w:ind w:left="720" w:hanging="360"/>
-        <w:jc w:val="both"/>
-        <w:rPr/>
-      </w:pPr>
-      <w:r>
-        <w:rPr>
-          <w:rFonts w:ascii="Times New Roman" w:cs="Times New Roman" w:eastAsia="Times New Roman" w:hAnsi="Times New Roman"/>
-          <w:b w:val="1"/>
-          <w:rtl w:val="0"/>
-        </w:rPr>
-        <w:t xml:space="preserve">created_utc</w:t>
-      </w:r>
-      <w:r>
-        <w:rPr>
-          <w:rFonts w:ascii="Times New Roman" w:cs="Times New Roman" w:eastAsia="Times New Roman" w:hAnsi="Times New Roman"/>
-          <w:rtl w:val="0"/>
-        </w:rPr>
-        <w:t xml:space="preserve">: Unix timestamp of when the comment was created</w:t>
-      </w:r>
-      <w:r>
-        <w:rPr>
-          <w:rtl w:val="0"/>
-        </w:rPr>
-      </w:r>
-    </w:p>
-    <w:p>
-      <w:pPr>
-        <w:numPr>
-          <w:ilvl w:val="0"/>
-          <w:numId w:val="5"/>
-        </w:numPr>
-        <w:spacing w:after="0" w:before="0" w:lineRule="auto"/>
-        <w:ind w:left="720" w:hanging="360"/>
-        <w:jc w:val="both"/>
-        <w:rPr/>
-      </w:pPr>
-      <w:r>
-        <w:rPr>
-          <w:rFonts w:ascii="Times New Roman" w:cs="Times New Roman" w:eastAsia="Times New Roman" w:hAnsi="Times New Roman"/>
-          <w:b w:val="1"/>
-          <w:rtl w:val="0"/>
-        </w:rPr>
-        <w:t xml:space="preserve">ups</w:t>
-      </w:r>
-      <w:r>
-        <w:rPr>
-          <w:rFonts w:ascii="Times New Roman" w:cs="Times New Roman" w:eastAsia="Times New Roman" w:hAnsi="Times New Roman"/>
-          <w:rtl w:val="0"/>
-        </w:rPr>
-        <w:t xml:space="preserve">: Number of upvotes the comment received</w:t>
-      </w:r>
-      <w:r>
-        <w:rPr>
-          <w:rtl w:val="0"/>
-        </w:rPr>
-      </w:r>
-    </w:p>
-    <w:p>
-      <w:pPr>
-        <w:numPr>
-          <w:ilvl w:val="0"/>
-          <w:numId w:val="5"/>
-        </w:numPr>
-        <w:spacing w:after="0" w:before="0" w:lineRule="auto"/>
-        <w:ind w:left="720" w:hanging="360"/>
-        <w:jc w:val="both"/>
-        <w:rPr/>
-      </w:pPr>
-      <w:r>
-        <w:rPr>
-          <w:rFonts w:ascii="Times New Roman" w:cs="Times New Roman" w:eastAsia="Times New Roman" w:hAnsi="Times New Roman"/>
-          <w:b w:val="1"/>
-          <w:rtl w:val="0"/>
-        </w:rPr>
-        <w:t xml:space="preserve">subreddit_id</w:t>
-      </w:r>
-      <w:r>
-        <w:rPr>
-          <w:rFonts w:ascii="Times New Roman" w:cs="Times New Roman" w:eastAsia="Times New Roman" w:hAnsi="Times New Roman"/>
-          <w:rtl w:val="0"/>
-        </w:rPr>
-        <w:t xml:space="preserve">: Unique identifier for the subreddit</w:t>
-      </w:r>
-      <w:r>
-        <w:rPr>
-          <w:rtl w:val="0"/>
-        </w:rPr>
-      </w:r>
-    </w:p>
-    <w:p>
-      <w:pPr>
-        <w:numPr>
-          <w:ilvl w:val="0"/>
-          <w:numId w:val="5"/>
-        </w:numPr>
-        <w:spacing w:after="0" w:before="0" w:lineRule="auto"/>
-        <w:ind w:left="720" w:hanging="360"/>
-        <w:jc w:val="both"/>
-        <w:rPr/>
-      </w:pPr>
-      <w:r>
-        <w:rPr>
-          <w:rFonts w:ascii="Times New Roman" w:cs="Times New Roman" w:eastAsia="Times New Roman" w:hAnsi="Times New Roman"/>
-          <w:b w:val="1"/>
-          <w:rtl w:val="0"/>
-        </w:rPr>
-        <w:t xml:space="preserve">link_id</w:t>
-      </w:r>
-      <w:r>
-        <w:rPr>
-          <w:rFonts w:ascii="Times New Roman" w:cs="Times New Roman" w:eastAsia="Times New Roman" w:hAnsi="Times New Roman"/>
-          <w:rtl w:val="0"/>
-        </w:rPr>
-        <w:t xml:space="preserve">: ID of the submission (post) the comment belongs to</w:t>
-      </w:r>
-      <w:r>
-        <w:rPr>
-          <w:rtl w:val="0"/>
-        </w:rPr>
-      </w:r>
-    </w:p>
-    <w:p>
-      <w:pPr>
-        <w:numPr>
-          <w:ilvl w:val="0"/>
-          <w:numId w:val="5"/>
-        </w:numPr>
-        <w:spacing w:after="0" w:before="0" w:lineRule="auto"/>
-        <w:ind w:left="720" w:hanging="360"/>
-        <w:jc w:val="both"/>
-        <w:rPr/>
-      </w:pPr>
-      <w:r>
-        <w:rPr>
-          <w:rFonts w:ascii="Times New Roman" w:cs="Times New Roman" w:eastAsia="Times New Roman" w:hAnsi="Times New Roman"/>
-          <w:b w:val="1"/>
-          <w:rtl w:val="0"/>
-        </w:rPr>
-        <w:t xml:space="preserve">name</w:t>
-      </w:r>
-      <w:r>
-        <w:rPr>
-          <w:rFonts w:ascii="Times New Roman" w:cs="Times New Roman" w:eastAsia="Times New Roman" w:hAnsi="Times New Roman"/>
-          <w:rtl w:val="0"/>
-        </w:rPr>
-        <w:t xml:space="preserve">: Unique identifier for the comment (format: t1_xxxxx)</w:t>
-      </w:r>
-      <w:r>
-        <w:rPr>
-          <w:rtl w:val="0"/>
-        </w:rPr>
-      </w:r>
-    </w:p>
-    <w:p>
-      <w:pPr>
-        <w:numPr>
-          <w:ilvl w:val="0"/>
-          <w:numId w:val="5"/>
-        </w:numPr>
-        <w:spacing w:after="0" w:before="0" w:lineRule="auto"/>
-        <w:ind w:left="720" w:hanging="360"/>
-        <w:jc w:val="both"/>
-        <w:rPr/>
-      </w:pPr>
-      <w:r>
-        <w:rPr>
-          <w:rFonts w:ascii="Times New Roman" w:cs="Times New Roman" w:eastAsia="Times New Roman" w:hAnsi="Times New Roman"/>
-          <w:b w:val="1"/>
-          <w:rtl w:val="0"/>
-        </w:rPr>
-        <w:t xml:space="preserve">score_hidden</w:t>
-      </w:r>
-      <w:r>
-        <w:rPr>
-          <w:rFonts w:ascii="Times New Roman" w:cs="Times New Roman" w:eastAsia="Times New Roman" w:hAnsi="Times New Roman"/>
-          <w:rtl w:val="0"/>
-        </w:rPr>
-        <w:t xml:space="preserve">: Boolean indicating if the score was hidden</w:t>
-      </w:r>
-      <w:r>
-        <w:rPr>
-          <w:rtl w:val="0"/>
-        </w:rPr>
-      </w:r>
-    </w:p>
-    <w:p>
-      <w:pPr>
-        <w:numPr>
-          <w:ilvl w:val="0"/>
-          <w:numId w:val="5"/>
-        </w:numPr>
-        <w:spacing w:after="0" w:before="0" w:lineRule="auto"/>
-        <w:ind w:left="720" w:hanging="360"/>
-        <w:jc w:val="both"/>
-        <w:rPr/>
-      </w:pPr>
-      <w:r>
-        <w:rPr>
-          <w:rFonts w:ascii="Times New Roman" w:cs="Times New Roman" w:eastAsia="Times New Roman" w:hAnsi="Times New Roman"/>
-          <w:b w:val="1"/>
-          <w:rtl w:val="0"/>
-        </w:rPr>
-        <w:t xml:space="preserve">author_flair_css_class</w:t>
-      </w:r>
-      <w:r>
-        <w:rPr>
-          <w:rFonts w:ascii="Times New Roman" w:cs="Times New Roman" w:eastAsia="Times New Roman" w:hAnsi="Times New Roman"/>
-          <w:rtl w:val="0"/>
-        </w:rPr>
-        <w:t xml:space="preserve">: CSS class for author's flair</w:t>
-      </w:r>
-      <w:r>
-        <w:rPr>
-          <w:rtl w:val="0"/>
-        </w:rPr>
-      </w:r>
-    </w:p>
-    <w:p>
-      <w:pPr>
-        <w:numPr>
-          <w:ilvl w:val="0"/>
-          <w:numId w:val="5"/>
-        </w:numPr>
-        <w:spacing w:after="0" w:before="0" w:lineRule="auto"/>
-        <w:ind w:left="720" w:hanging="360"/>
-        <w:jc w:val="both"/>
-        <w:rPr/>
-      </w:pPr>
-      <w:r>
-        <w:rPr>
-          <w:rFonts w:ascii="Times New Roman" w:cs="Times New Roman" w:eastAsia="Times New Roman" w:hAnsi="Times New Roman"/>
-          <w:b w:val="1"/>
-          <w:rtl w:val="0"/>
-        </w:rPr>
-        <w:t xml:space="preserve">author_flair_text</w:t>
-      </w:r>
-      <w:r>
-        <w:rPr>
-          <w:rFonts w:ascii="Times New Roman" w:cs="Times New Roman" w:eastAsia="Times New Roman" w:hAnsi="Times New Roman"/>
-          <w:rtl w:val="0"/>
-        </w:rPr>
-        <w:t xml:space="preserve">: Text content of author's flair</w:t>
-      </w:r>
-      <w:r>
-        <w:rPr>
-          <w:rtl w:val="0"/>
-        </w:rPr>
-      </w:r>
-    </w:p>
-    <w:p>
-      <w:pPr>
-        <w:numPr>
-          <w:ilvl w:val="0"/>
-          <w:numId w:val="5"/>
-        </w:numPr>
-        <w:spacing w:after="0" w:before="0" w:lineRule="auto"/>
-        <w:ind w:left="720" w:hanging="360"/>
-        <w:jc w:val="both"/>
-        <w:rPr/>
-      </w:pPr>
-      <w:r>
-        <w:rPr>
-          <w:rFonts w:ascii="Times New Roman" w:cs="Times New Roman" w:eastAsia="Times New Roman" w:hAnsi="Times New Roman"/>
-          <w:b w:val="1"/>
-          <w:rtl w:val="0"/>
-        </w:rPr>
-        <w:t xml:space="preserve">subreddit</w:t>
-      </w:r>
-      <w:r>
-        <w:rPr>
-          <w:rFonts w:ascii="Times New Roman" w:cs="Times New Roman" w:eastAsia="Times New Roman" w:hAnsi="Times New Roman"/>
-          <w:rtl w:val="0"/>
-        </w:rPr>
-        <w:t xml:space="preserve">: Name of the subreddit where the comment was posted</w:t>
-      </w:r>
-      <w:r>
-        <w:rPr>
-          <w:rtl w:val="0"/>
-        </w:rPr>
-      </w:r>
-    </w:p>
-    <w:p>
-      <w:pPr>
-        <w:numPr>
-          <w:ilvl w:val="0"/>
-          <w:numId w:val="5"/>
-        </w:numPr>
-        <w:spacing w:after="0" w:before="0" w:lineRule="auto"/>
-        <w:ind w:left="720" w:hanging="360"/>
-        <w:jc w:val="both"/>
-        <w:rPr/>
-      </w:pPr>
-      <w:r>
-        <w:rPr>
-          <w:rFonts w:ascii="Times New Roman" w:cs="Times New Roman" w:eastAsia="Times New Roman" w:hAnsi="Times New Roman"/>
-          <w:b w:val="1"/>
-          <w:rtl w:val="0"/>
-        </w:rPr>
-        <w:t xml:space="preserve">id</w:t>
-      </w:r>
-      <w:r>
-        <w:rPr>
-          <w:rFonts w:ascii="Times New Roman" w:cs="Times New Roman" w:eastAsia="Times New Roman" w:hAnsi="Times New Roman"/>
-          <w:rtl w:val="0"/>
-        </w:rPr>
-        <w:t xml:space="preserve">: Comment ID (without the t1_ prefix)</w:t>
-      </w:r>
-      <w:r>
-        <w:rPr>
-          <w:rtl w:val="0"/>
-        </w:rPr>
-      </w:r>
-    </w:p>
-    <w:p>
-      <w:pPr>
-        <w:numPr>
-          <w:ilvl w:val="0"/>
-          <w:numId w:val="5"/>
-        </w:numPr>
-        <w:spacing w:after="0" w:before="0" w:lineRule="auto"/>
-        <w:ind w:left="720" w:hanging="360"/>
-        <w:jc w:val="both"/>
-        <w:rPr/>
-      </w:pPr>
-      <w:r>
-        <w:rPr>
-          <w:rFonts w:ascii="Times New Roman" w:cs="Times New Roman" w:eastAsia="Times New Roman" w:hAnsi="Times New Roman"/>
-          <w:b w:val="1"/>
-          <w:rtl w:val="0"/>
-        </w:rPr>
-        <w:t xml:space="preserve">removal_reason</w:t>
-      </w:r>
-      <w:r>
-        <w:rPr>
-          <w:rFonts w:ascii="Times New Roman" w:cs="Times New Roman" w:eastAsia="Times New Roman" w:hAnsi="Times New Roman"/>
-          <w:rtl w:val="0"/>
-        </w:rPr>
-        <w:t xml:space="preserve">: Reason for removal (if applicable)</w:t>
-      </w:r>
-      <w:r>
-        <w:rPr>
-          <w:rtl w:val="0"/>
-        </w:rPr>
-      </w:r>
-    </w:p>
-    <w:p>
-      <w:pPr>
-        <w:numPr>
-          <w:ilvl w:val="0"/>
-          <w:numId w:val="5"/>
-        </w:numPr>
-        <w:spacing w:after="0" w:before="0" w:lineRule="auto"/>
-        <w:ind w:left="720" w:hanging="360"/>
-        <w:jc w:val="both"/>
-        <w:rPr/>
-      </w:pPr>
-      <w:r>
-        <w:rPr>
-          <w:rFonts w:ascii="Times New Roman" w:cs="Times New Roman" w:eastAsia="Times New Roman" w:hAnsi="Times New Roman"/>
-          <w:b w:val="1"/>
-          <w:rtl w:val="0"/>
-        </w:rPr>
-        <w:t xml:space="preserve">gilded</w:t>
-      </w:r>
-      <w:r>
-        <w:rPr>
-          <w:rFonts w:ascii="Times New Roman" w:cs="Times New Roman" w:eastAsia="Times New Roman" w:hAnsi="Times New Roman"/>
-          <w:rtl w:val="0"/>
-        </w:rPr>
-        <w:t xml:space="preserve">: Number of times the comment was gilded (given Reddit Gold)</w:t>
-      </w:r>
-      <w:r>
-        <w:rPr>
-          <w:rtl w:val="0"/>
-        </w:rPr>
-      </w:r>
-    </w:p>
-    <w:p>
-      <w:pPr>
-        <w:numPr>
-          <w:ilvl w:val="0"/>
-          <w:numId w:val="5"/>
-        </w:numPr>
-        <w:spacing w:after="0" w:before="0" w:lineRule="auto"/>
-        <w:ind w:left="720" w:hanging="360"/>
-        <w:jc w:val="both"/>
-        <w:rPr/>
-      </w:pPr>
-      <w:r>
-        <w:rPr>
-          <w:rFonts w:ascii="Times New Roman" w:cs="Times New Roman" w:eastAsia="Times New Roman" w:hAnsi="Times New Roman"/>
-          <w:b w:val="1"/>
-          <w:rtl w:val="0"/>
-        </w:rPr>
-        <w:t xml:space="preserve">downs</w:t>
-      </w:r>
-      <w:r>
-        <w:rPr>
-          <w:rFonts w:ascii="Times New Roman" w:cs="Times New Roman" w:eastAsia="Times New Roman" w:hAnsi="Times New Roman"/>
-          <w:rtl w:val="0"/>
-        </w:rPr>
-        <w:t xml:space="preserve">: Number of downvotes (deprecated field, usually 0)</w:t>
-      </w:r>
-      <w:r>
-        <w:rPr>
-          <w:rtl w:val="0"/>
-        </w:rPr>
-      </w:r>
-    </w:p>
-    <w:p>
-      <w:pPr>
-        <w:numPr>
-          <w:ilvl w:val="0"/>
-          <w:numId w:val="5"/>
-        </w:numPr>
-        <w:spacing w:after="0" w:before="0" w:lineRule="auto"/>
-        <w:ind w:left="720" w:hanging="360"/>
-        <w:jc w:val="both"/>
-        <w:rPr/>
-      </w:pPr>
-      <w:r>
-        <w:rPr>
-          <w:rFonts w:ascii="Times New Roman" w:cs="Times New Roman" w:eastAsia="Times New Roman" w:hAnsi="Times New Roman"/>
-          <w:b w:val="1"/>
-          <w:rtl w:val="0"/>
-        </w:rPr>
-        <w:t xml:space="preserve">archived</w:t>
-      </w:r>
-      <w:r>
-        <w:rPr>
-          <w:rFonts w:ascii="Times New Roman" w:cs="Times New Roman" w:eastAsia="Times New Roman" w:hAnsi="Times New Roman"/>
-          <w:rtl w:val="0"/>
-        </w:rPr>
-        <w:t xml:space="preserve">: Boolean indicating if the comment is archived</w:t>
-      </w:r>
-      <w:r>
-        <w:rPr>
-          <w:rtl w:val="0"/>
-        </w:rPr>
-      </w:r>
-    </w:p>
-    <w:p>
-      <w:pPr>
-        <w:numPr>
-          <w:ilvl w:val="0"/>
-          <w:numId w:val="5"/>
-        </w:numPr>
-        <w:spacing w:after="0" w:before="0" w:lineRule="auto"/>
-        <w:ind w:left="720" w:hanging="360"/>
-        <w:jc w:val="both"/>
-        <w:rPr/>
-      </w:pPr>
-      <w:r>
-        <w:rPr>
-          <w:rFonts w:ascii="Times New Roman" w:cs="Times New Roman" w:eastAsia="Times New Roman" w:hAnsi="Times New Roman"/>
-          <w:b w:val="1"/>
-          <w:rtl w:val="0"/>
-        </w:rPr>
-        <w:t xml:space="preserve">author</w:t>
-      </w:r>
-      <w:r>
-        <w:rPr>
-          <w:rFonts w:ascii="Times New Roman" w:cs="Times New Roman" w:eastAsia="Times New Roman" w:hAnsi="Times New Roman"/>
-          <w:rtl w:val="0"/>
-        </w:rPr>
-        <w:t xml:space="preserve">: Username of the comment author</w:t>
-      </w:r>
-      <w:r>
-        <w:rPr>
-          <w:rtl w:val="0"/>
-        </w:rPr>
-      </w:r>
-    </w:p>
-    <w:p>
-      <w:pPr>
-        <w:numPr>
-          <w:ilvl w:val="0"/>
-          <w:numId w:val="5"/>
-        </w:numPr>
-        <w:spacing w:after="0" w:before="0" w:lineRule="auto"/>
-        <w:ind w:left="720" w:hanging="360"/>
-        <w:jc w:val="both"/>
-        <w:rPr/>
-      </w:pPr>
-      <w:r>
-        <w:rPr>
-          <w:rFonts w:ascii="Times New Roman" w:cs="Times New Roman" w:eastAsia="Times New Roman" w:hAnsi="Times New Roman"/>
-          <w:b w:val="1"/>
-          <w:rtl w:val="0"/>
-        </w:rPr>
-        <w:t xml:space="preserve">score</w:t>
-      </w:r>
-      <w:r>
-        <w:rPr>
-          <w:rFonts w:ascii="Times New Roman" w:cs="Times New Roman" w:eastAsia="Times New Roman" w:hAnsi="Times New Roman"/>
-          <w:rtl w:val="0"/>
-        </w:rPr>
-        <w:t xml:space="preserve">: Net score (upvotes minus downvotes)</w:t>
-      </w:r>
-      <w:r>
-        <w:rPr>
-          <w:rtl w:val="0"/>
-        </w:rPr>
-      </w:r>
-    </w:p>
-    <w:p>
-      <w:pPr>
-        <w:numPr>
-          <w:ilvl w:val="0"/>
-          <w:numId w:val="5"/>
-        </w:numPr>
-        <w:spacing w:after="0" w:before="0" w:lineRule="auto"/>
-        <w:ind w:left="720" w:hanging="360"/>
-        <w:jc w:val="both"/>
-        <w:rPr/>
-      </w:pPr>
-      <w:r>
-        <w:rPr>
-          <w:rFonts w:ascii="Times New Roman" w:cs="Times New Roman" w:eastAsia="Times New Roman" w:hAnsi="Times New Roman"/>
-          <w:b w:val="1"/>
-          <w:rtl w:val="0"/>
-        </w:rPr>
-        <w:t xml:space="preserve">retrieved_on</w:t>
-      </w:r>
-      <w:r>
-        <w:rPr>
-          <w:rFonts w:ascii="Times New Roman" w:cs="Times New Roman" w:eastAsia="Times New Roman" w:hAnsi="Times New Roman"/>
-          <w:rtl w:val="0"/>
-        </w:rPr>
-        <w:t xml:space="preserve">: Unix timestamp of when the data was retrieved</w:t>
-      </w:r>
-      <w:r>
-        <w:rPr>
-          <w:rtl w:val="0"/>
-        </w:rPr>
-      </w:r>
-    </w:p>
-    <w:p>
-      <w:pPr>
-        <w:numPr>
-          <w:ilvl w:val="0"/>
-          <w:numId w:val="5"/>
-        </w:numPr>
-        <w:spacing w:after="0" w:before="0" w:lineRule="auto"/>
-        <w:ind w:left="720" w:hanging="360"/>
-        <w:jc w:val="both"/>
-        <w:rPr/>
-      </w:pPr>
-      <w:r>
-        <w:rPr>
-          <w:rFonts w:ascii="Times New Roman" w:cs="Times New Roman" w:eastAsia="Times New Roman" w:hAnsi="Times New Roman"/>
-          <w:b w:val="1"/>
-          <w:rtl w:val="0"/>
-        </w:rPr>
-        <w:t xml:space="preserve">body</w:t>
-      </w:r>
-      <w:r>
-        <w:rPr>
-          <w:rFonts w:ascii="Times New Roman" w:cs="Times New Roman" w:eastAsia="Times New Roman" w:hAnsi="Times New Roman"/>
-          <w:rtl w:val="0"/>
-        </w:rPr>
-        <w:t xml:space="preserve">: The actual text content of the comment</w:t>
-      </w:r>
-      <w:r>
-        <w:rPr>
-          <w:rtl w:val="0"/>
-        </w:rPr>
-      </w:r>
-    </w:p>
-    <w:p>
-      <w:pPr>
-        <w:numPr>
-          <w:ilvl w:val="0"/>
-          <w:numId w:val="5"/>
-        </w:numPr>
-        <w:spacing w:after="0" w:before="0" w:lineRule="auto"/>
-        <w:ind w:left="720" w:hanging="360"/>
-        <w:jc w:val="both"/>
-        <w:rPr/>
-      </w:pPr>
-      <w:r>
-        <w:rPr>
-          <w:rFonts w:ascii="Times New Roman" w:cs="Times New Roman" w:eastAsia="Times New Roman" w:hAnsi="Times New Roman"/>
-          <w:b w:val="1"/>
-          <w:rtl w:val="0"/>
-        </w:rPr>
-        <w:t xml:space="preserve">distinguished</w:t>
-      </w:r>
-      <w:r>
-        <w:rPr>
-          <w:rFonts w:ascii="Times New Roman" w:cs="Times New Roman" w:eastAsia="Times New Roman" w:hAnsi="Times New Roman"/>
-          <w:rtl w:val="0"/>
-        </w:rPr>
-        <w:t xml:space="preserve">: Whether the comment was distinguished (mod, admin, etc.)</w:t>
-      </w:r>
-      <w:r>
-        <w:rPr>
-          <w:rtl w:val="0"/>
-        </w:rPr>
-      </w:r>
-    </w:p>
-    <w:p>
-      <w:pPr>
-        <w:numPr>
-          <w:ilvl w:val="0"/>
-          <w:numId w:val="5"/>
-        </w:numPr>
-        <w:spacing w:after="0" w:before="0" w:lineRule="auto"/>
-        <w:ind w:left="720" w:hanging="360"/>
-        <w:jc w:val="both"/>
-        <w:rPr/>
-      </w:pPr>
-      <w:r>
-        <w:rPr>
-          <w:rFonts w:ascii="Times New Roman" w:cs="Times New Roman" w:eastAsia="Times New Roman" w:hAnsi="Times New Roman"/>
-          <w:b w:val="1"/>
-          <w:rtl w:val="0"/>
-        </w:rPr>
-        <w:t xml:space="preserve">edited</w:t>
-      </w:r>
-      <w:r>
-        <w:rPr>
-          <w:rFonts w:ascii="Times New Roman" w:cs="Times New Roman" w:eastAsia="Times New Roman" w:hAnsi="Times New Roman"/>
-          <w:rtl w:val="0"/>
-        </w:rPr>
-        <w:t xml:space="preserve">: Timestamp if edited, or False if never edited</w:t>
-      </w:r>
-      <w:r>
-        <w:rPr>
-          <w:rtl w:val="0"/>
-        </w:rPr>
-      </w:r>
-    </w:p>
-    <w:p>
-      <w:pPr>
-        <w:numPr>
-          <w:ilvl w:val="0"/>
-          <w:numId w:val="5"/>
-        </w:numPr>
-        <w:spacing w:after="0" w:before="0" w:lineRule="auto"/>
-        <w:ind w:left="720" w:hanging="360"/>
-        <w:jc w:val="both"/>
-        <w:rPr/>
-      </w:pPr>
-      <w:r>
-        <w:rPr>
-          <w:rFonts w:ascii="Times New Roman" w:cs="Times New Roman" w:eastAsia="Times New Roman" w:hAnsi="Times New Roman"/>
-          <w:b w:val="1"/>
-          <w:rtl w:val="0"/>
-        </w:rPr>
-        <w:t xml:space="preserve">controversiality</w:t>
-      </w:r>
-      <w:r>
-        <w:rPr>
-          <w:rFonts w:ascii="Times New Roman" w:cs="Times New Roman" w:eastAsia="Times New Roman" w:hAnsi="Times New Roman"/>
-          <w:rtl w:val="0"/>
-        </w:rPr>
-        <w:t xml:space="preserve">: Score indicating how controversial the comment is</w:t>
-      </w:r>
-      <w:r>
-        <w:rPr>
-          <w:rtl w:val="0"/>
-        </w:rPr>
-      </w:r>
-    </w:p>
-    <w:p>
-      <w:pPr>
-        <w:numPr>
-          <w:ilvl w:val="0"/>
-          <w:numId w:val="5"/>
-        </w:numPr>
-        <w:spacing w:after="240" w:before="0" w:lineRule="auto"/>
-        <w:ind w:left="720" w:hanging="360"/>
-        <w:jc w:val="both"/>
-        <w:rPr/>
-      </w:pPr>
-      <w:r>
-        <w:rPr>
-          <w:rFonts w:ascii="Times New Roman" w:cs="Times New Roman" w:eastAsia="Times New Roman" w:hAnsi="Times New Roman"/>
-          <w:b w:val="1"/>
-          <w:rtl w:val="0"/>
-        </w:rPr>
-        <w:t xml:space="preserve">parent_id</w:t>
-      </w:r>
-      <w:r>
-        <w:rPr>
-          <w:rFonts w:ascii="Times New Roman" w:cs="Times New Roman" w:eastAsia="Times New Roman" w:hAnsi="Times New Roman"/>
-          <w:rtl w:val="0"/>
-        </w:rPr>
-        <w:t xml:space="preserve">: ID of the parent comment or submission</w:t>
-      </w:r>
-      <w:r>
-        <w:rPr>
-          <w:rtl w:val="0"/>
-        </w:rPr>
-      </w:r>
-    </w:p>
-    <w:p>
-      <w:pPr>
-        <w:spacing w:after="240" w:before="240" w:lineRule="auto"/>
-        <w:jc w:val="both"/>
-        <w:rPr>
-          <w:rFonts w:ascii="Times New Roman" w:cs="Times New Roman" w:eastAsia="Times New Roman" w:hAnsi="Times New Roman"/>
-        </w:rPr>
-      </w:pPr>
+          <w:rtl w:val="0"/>
+        </w:rPr>
+        <w:t xml:space="preserve">DatasetLink:</w:t>
+      </w:r>
+      <w:hyperlink r:id="rId6">
+        <w:r>
+          <w:rPr>
+            <w:rFonts w:ascii="Times New Roman" w:cs="Times New Roman" w:eastAsia="Times New Roman" w:hAnsi="Times New Roman"/>
+            <w:b w:val="1"/>
+            <w:color w:val="1155cc"/>
+            <w:sz w:val="22"/>
+            <w:szCs w:val="22"/>
+            <w:u w:val="single"/>
+            <w:rtl w:val="0"/>
+          </w:rPr>
+          <w:t xml:space="preserve"> </w:t>
+        </w:r>
+      </w:hyperlink>
+      <w:hyperlink r:id="rId7">
+        <w:r>
+          <w:rPr>
+            <w:rFonts w:ascii="Times New Roman" w:cs="Times New Roman" w:eastAsia="Times New Roman" w:hAnsi="Times New Roman"/>
+            <w:color w:val="1155cc"/>
+            <w:sz w:val="22"/>
+            <w:szCs w:val="22"/>
+            <w:u w:val="single"/>
+            <w:rtl w:val="0"/>
+          </w:rPr>
+          <w:t xml:space="preserve">https://www.kaggle.com/datasets/kaggle/reddit-comments-may-2015</w:t>
+        </w:r>
+      </w:hyperlink>
       <w:r>
         <w:rPr>
           <w:rtl w:val="0"/>
@@ -1009,7 +301,7 @@
           <w:szCs w:val="26"/>
         </w:rPr>
       </w:pPr>
-      <w:bookmarkStart w:colFirst="0" w:colLast="0" w:name="_ne181mvarc6b" w:id="4"/>
+      <w:bookmarkStart w:colFirst="0" w:colLast="0" w:name="_w2h77km0dmhx" w:id="4"/>
       <w:bookmarkEnd w:id="4"/>
       <w:r>
         <w:rPr>
@@ -1020,7 +312,7 @@
           <w:szCs w:val="26"/>
           <w:rtl w:val="0"/>
         </w:rPr>
-        <w:t xml:space="preserve">Key Characteristics</w:t>
+        <w:t xml:space="preserve">Data Structure</w:t>
       </w:r>
     </w:p>
     <w:p>
@@ -1034,80 +326,713 @@
       <w:r>
         <w:rPr>
           <w:rFonts w:ascii="Times New Roman" w:cs="Times New Roman" w:eastAsia="Times New Roman" w:hAnsi="Times New Roman"/>
-          <w:b w:val="1"/>
-          <w:rtl w:val="0"/>
-        </w:rPr>
-        <w:t xml:space="preserve">Content Coverage</w:t>
-      </w:r>
-      <w:r>
-        <w:rPr>
-          <w:rFonts w:ascii="Times New Roman" w:cs="Times New Roman" w:eastAsia="Times New Roman" w:hAnsi="Times New Roman"/>
-          <w:rtl w:val="0"/>
-        </w:rPr>
-        <w:t xml:space="preserve">:</w:t>
-      </w:r>
-    </w:p>
-    <w:p>
-      <w:pPr>
-        <w:numPr>
-          <w:ilvl w:val="0"/>
-          <w:numId w:val="6"/>
+          <w:rtl w:val="0"/>
+        </w:rPr>
+        <w:t xml:space="preserve">The dataset is stored in a SQLite database within a primary table (named "May2015") containing the following fields:</w:t>
+      </w:r>
+    </w:p>
+    <w:p>
+      <w:pPr>
+        <w:numPr>
+          <w:ilvl w:val="0"/>
+          <w:numId w:val="5"/>
         </w:numPr>
         <w:spacing w:after="0" w:before="240" w:lineRule="auto"/>
         <w:ind w:left="720" w:hanging="360"/>
         <w:jc w:val="both"/>
-        <w:rPr>
-          <w:rFonts w:ascii="Times New Roman" w:cs="Times New Roman" w:eastAsia="Times New Roman" w:hAnsi="Times New Roman"/>
-        </w:rPr>
-      </w:pPr>
-      <w:r>
-        <w:rPr>
-          <w:rFonts w:ascii="Times New Roman" w:cs="Times New Roman" w:eastAsia="Times New Roman" w:hAnsi="Times New Roman"/>
-          <w:rtl w:val="0"/>
-        </w:rPr>
-        <w:t xml:space="preserve">Spans thousands of different subreddits</w:t>
-      </w:r>
-    </w:p>
-    <w:p>
-      <w:pPr>
-        <w:numPr>
-          <w:ilvl w:val="0"/>
-          <w:numId w:val="6"/>
-        </w:numPr>
-        <w:spacing w:after="0" w:before="0" w:lineRule="auto"/>
-        <w:ind w:left="720" w:hanging="360"/>
-        <w:jc w:val="both"/>
-        <w:rPr>
-          <w:rFonts w:ascii="Times New Roman" w:cs="Times New Roman" w:eastAsia="Times New Roman" w:hAnsi="Times New Roman"/>
-        </w:rPr>
-      </w:pPr>
-      <w:r>
-        <w:rPr>
-          <w:rFonts w:ascii="Times New Roman" w:cs="Times New Roman" w:eastAsia="Times New Roman" w:hAnsi="Times New Roman"/>
-          <w:rtl w:val="0"/>
-        </w:rPr>
-        <w:t xml:space="preserve">Includes comments from major subreddits like AskReddit, funny, pics, worldnews, gaming, etc.</w:t>
-      </w:r>
-    </w:p>
-    <w:p>
-      <w:pPr>
-        <w:numPr>
-          <w:ilvl w:val="0"/>
-          <w:numId w:val="6"/>
+        <w:rPr/>
+      </w:pPr>
+      <w:r>
+        <w:rPr>
+          <w:rFonts w:ascii="Times New Roman" w:cs="Times New Roman" w:eastAsia="Times New Roman" w:hAnsi="Times New Roman"/>
+          <w:b w:val="1"/>
+          <w:rtl w:val="0"/>
+        </w:rPr>
+        <w:t xml:space="preserve">created_utc</w:t>
+      </w:r>
+      <w:r>
+        <w:rPr>
+          <w:rFonts w:ascii="Times New Roman" w:cs="Times New Roman" w:eastAsia="Times New Roman" w:hAnsi="Times New Roman"/>
+          <w:rtl w:val="0"/>
+        </w:rPr>
+        <w:t xml:space="preserve">: Unix timestamp of when the comment was created</w:t>
+      </w:r>
+      <w:r>
+        <w:rPr>
+          <w:rtl w:val="0"/>
+        </w:rPr>
+      </w:r>
+    </w:p>
+    <w:p>
+      <w:pPr>
+        <w:numPr>
+          <w:ilvl w:val="0"/>
+          <w:numId w:val="5"/>
+        </w:numPr>
+        <w:spacing w:after="0" w:before="0" w:lineRule="auto"/>
+        <w:ind w:left="720" w:hanging="360"/>
+        <w:jc w:val="both"/>
+        <w:rPr/>
+      </w:pPr>
+      <w:r>
+        <w:rPr>
+          <w:rFonts w:ascii="Times New Roman" w:cs="Times New Roman" w:eastAsia="Times New Roman" w:hAnsi="Times New Roman"/>
+          <w:b w:val="1"/>
+          <w:rtl w:val="0"/>
+        </w:rPr>
+        <w:t xml:space="preserve">ups</w:t>
+      </w:r>
+      <w:r>
+        <w:rPr>
+          <w:rFonts w:ascii="Times New Roman" w:cs="Times New Roman" w:eastAsia="Times New Roman" w:hAnsi="Times New Roman"/>
+          <w:rtl w:val="0"/>
+        </w:rPr>
+        <w:t xml:space="preserve">: Number of upvotes the comment received</w:t>
+      </w:r>
+      <w:r>
+        <w:rPr>
+          <w:rtl w:val="0"/>
+        </w:rPr>
+      </w:r>
+    </w:p>
+    <w:p>
+      <w:pPr>
+        <w:numPr>
+          <w:ilvl w:val="0"/>
+          <w:numId w:val="5"/>
+        </w:numPr>
+        <w:spacing w:after="0" w:before="0" w:lineRule="auto"/>
+        <w:ind w:left="720" w:hanging="360"/>
+        <w:jc w:val="both"/>
+        <w:rPr/>
+      </w:pPr>
+      <w:r>
+        <w:rPr>
+          <w:rFonts w:ascii="Times New Roman" w:cs="Times New Roman" w:eastAsia="Times New Roman" w:hAnsi="Times New Roman"/>
+          <w:b w:val="1"/>
+          <w:rtl w:val="0"/>
+        </w:rPr>
+        <w:t xml:space="preserve">subreddit_id</w:t>
+      </w:r>
+      <w:r>
+        <w:rPr>
+          <w:rFonts w:ascii="Times New Roman" w:cs="Times New Roman" w:eastAsia="Times New Roman" w:hAnsi="Times New Roman"/>
+          <w:rtl w:val="0"/>
+        </w:rPr>
+        <w:t xml:space="preserve">: Unique identifier for the subreddit</w:t>
+      </w:r>
+      <w:r>
+        <w:rPr>
+          <w:rtl w:val="0"/>
+        </w:rPr>
+      </w:r>
+    </w:p>
+    <w:p>
+      <w:pPr>
+        <w:numPr>
+          <w:ilvl w:val="0"/>
+          <w:numId w:val="5"/>
+        </w:numPr>
+        <w:spacing w:after="0" w:before="0" w:lineRule="auto"/>
+        <w:ind w:left="720" w:hanging="360"/>
+        <w:jc w:val="both"/>
+        <w:rPr/>
+      </w:pPr>
+      <w:r>
+        <w:rPr>
+          <w:rFonts w:ascii="Times New Roman" w:cs="Times New Roman" w:eastAsia="Times New Roman" w:hAnsi="Times New Roman"/>
+          <w:b w:val="1"/>
+          <w:rtl w:val="0"/>
+        </w:rPr>
+        <w:t xml:space="preserve">link_id</w:t>
+      </w:r>
+      <w:r>
+        <w:rPr>
+          <w:rFonts w:ascii="Times New Roman" w:cs="Times New Roman" w:eastAsia="Times New Roman" w:hAnsi="Times New Roman"/>
+          <w:rtl w:val="0"/>
+        </w:rPr>
+        <w:t xml:space="preserve">: ID of the submission (post) the comment belongs to</w:t>
+      </w:r>
+      <w:r>
+        <w:rPr>
+          <w:rtl w:val="0"/>
+        </w:rPr>
+      </w:r>
+    </w:p>
+    <w:p>
+      <w:pPr>
+        <w:numPr>
+          <w:ilvl w:val="0"/>
+          <w:numId w:val="5"/>
+        </w:numPr>
+        <w:spacing w:after="0" w:before="0" w:lineRule="auto"/>
+        <w:ind w:left="720" w:hanging="360"/>
+        <w:jc w:val="both"/>
+        <w:rPr/>
+      </w:pPr>
+      <w:r>
+        <w:rPr>
+          <w:rFonts w:ascii="Times New Roman" w:cs="Times New Roman" w:eastAsia="Times New Roman" w:hAnsi="Times New Roman"/>
+          <w:b w:val="1"/>
+          <w:rtl w:val="0"/>
+        </w:rPr>
+        <w:t xml:space="preserve">name</w:t>
+      </w:r>
+      <w:r>
+        <w:rPr>
+          <w:rFonts w:ascii="Times New Roman" w:cs="Times New Roman" w:eastAsia="Times New Roman" w:hAnsi="Times New Roman"/>
+          <w:rtl w:val="0"/>
+        </w:rPr>
+        <w:t xml:space="preserve">: Unique identifier for the comment (format: t1_xxxxx)</w:t>
+      </w:r>
+      <w:r>
+        <w:rPr>
+          <w:rtl w:val="0"/>
+        </w:rPr>
+      </w:r>
+    </w:p>
+    <w:p>
+      <w:pPr>
+        <w:numPr>
+          <w:ilvl w:val="0"/>
+          <w:numId w:val="5"/>
+        </w:numPr>
+        <w:spacing w:after="0" w:before="0" w:lineRule="auto"/>
+        <w:ind w:left="720" w:hanging="360"/>
+        <w:jc w:val="both"/>
+        <w:rPr/>
+      </w:pPr>
+      <w:r>
+        <w:rPr>
+          <w:rFonts w:ascii="Times New Roman" w:cs="Times New Roman" w:eastAsia="Times New Roman" w:hAnsi="Times New Roman"/>
+          <w:b w:val="1"/>
+          <w:rtl w:val="0"/>
+        </w:rPr>
+        <w:t xml:space="preserve">score_hidden</w:t>
+      </w:r>
+      <w:r>
+        <w:rPr>
+          <w:rFonts w:ascii="Times New Roman" w:cs="Times New Roman" w:eastAsia="Times New Roman" w:hAnsi="Times New Roman"/>
+          <w:rtl w:val="0"/>
+        </w:rPr>
+        <w:t xml:space="preserve">: Boolean indicating if the score was hidden</w:t>
+      </w:r>
+      <w:r>
+        <w:rPr>
+          <w:rtl w:val="0"/>
+        </w:rPr>
+      </w:r>
+    </w:p>
+    <w:p>
+      <w:pPr>
+        <w:numPr>
+          <w:ilvl w:val="0"/>
+          <w:numId w:val="5"/>
+        </w:numPr>
+        <w:spacing w:after="0" w:before="0" w:lineRule="auto"/>
+        <w:ind w:left="720" w:hanging="360"/>
+        <w:jc w:val="both"/>
+        <w:rPr/>
+      </w:pPr>
+      <w:r>
+        <w:rPr>
+          <w:rFonts w:ascii="Times New Roman" w:cs="Times New Roman" w:eastAsia="Times New Roman" w:hAnsi="Times New Roman"/>
+          <w:b w:val="1"/>
+          <w:rtl w:val="0"/>
+        </w:rPr>
+        <w:t xml:space="preserve">author_flair_css_class</w:t>
+      </w:r>
+      <w:r>
+        <w:rPr>
+          <w:rFonts w:ascii="Times New Roman" w:cs="Times New Roman" w:eastAsia="Times New Roman" w:hAnsi="Times New Roman"/>
+          <w:rtl w:val="0"/>
+        </w:rPr>
+        <w:t xml:space="preserve">: CSS class for author's flair</w:t>
+      </w:r>
+      <w:r>
+        <w:rPr>
+          <w:rtl w:val="0"/>
+        </w:rPr>
+      </w:r>
+    </w:p>
+    <w:p>
+      <w:pPr>
+        <w:numPr>
+          <w:ilvl w:val="0"/>
+          <w:numId w:val="5"/>
+        </w:numPr>
+        <w:spacing w:after="0" w:before="0" w:lineRule="auto"/>
+        <w:ind w:left="720" w:hanging="360"/>
+        <w:jc w:val="both"/>
+        <w:rPr/>
+      </w:pPr>
+      <w:r>
+        <w:rPr>
+          <w:rFonts w:ascii="Times New Roman" w:cs="Times New Roman" w:eastAsia="Times New Roman" w:hAnsi="Times New Roman"/>
+          <w:b w:val="1"/>
+          <w:rtl w:val="0"/>
+        </w:rPr>
+        <w:t xml:space="preserve">author_flair_text</w:t>
+      </w:r>
+      <w:r>
+        <w:rPr>
+          <w:rFonts w:ascii="Times New Roman" w:cs="Times New Roman" w:eastAsia="Times New Roman" w:hAnsi="Times New Roman"/>
+          <w:rtl w:val="0"/>
+        </w:rPr>
+        <w:t xml:space="preserve">: Text content of author's flair</w:t>
+      </w:r>
+      <w:r>
+        <w:rPr>
+          <w:rtl w:val="0"/>
+        </w:rPr>
+      </w:r>
+    </w:p>
+    <w:p>
+      <w:pPr>
+        <w:numPr>
+          <w:ilvl w:val="0"/>
+          <w:numId w:val="5"/>
+        </w:numPr>
+        <w:spacing w:after="0" w:before="0" w:lineRule="auto"/>
+        <w:ind w:left="720" w:hanging="360"/>
+        <w:jc w:val="both"/>
+        <w:rPr/>
+      </w:pPr>
+      <w:r>
+        <w:rPr>
+          <w:rFonts w:ascii="Times New Roman" w:cs="Times New Roman" w:eastAsia="Times New Roman" w:hAnsi="Times New Roman"/>
+          <w:b w:val="1"/>
+          <w:rtl w:val="0"/>
+        </w:rPr>
+        <w:t xml:space="preserve">subreddit</w:t>
+      </w:r>
+      <w:r>
+        <w:rPr>
+          <w:rFonts w:ascii="Times New Roman" w:cs="Times New Roman" w:eastAsia="Times New Roman" w:hAnsi="Times New Roman"/>
+          <w:rtl w:val="0"/>
+        </w:rPr>
+        <w:t xml:space="preserve">: Name of the subreddit where the comment was posted</w:t>
+      </w:r>
+      <w:r>
+        <w:rPr>
+          <w:rtl w:val="0"/>
+        </w:rPr>
+      </w:r>
+    </w:p>
+    <w:p>
+      <w:pPr>
+        <w:numPr>
+          <w:ilvl w:val="0"/>
+          <w:numId w:val="5"/>
+        </w:numPr>
+        <w:spacing w:after="0" w:before="0" w:lineRule="auto"/>
+        <w:ind w:left="720" w:hanging="360"/>
+        <w:jc w:val="both"/>
+        <w:rPr/>
+      </w:pPr>
+      <w:r>
+        <w:rPr>
+          <w:rFonts w:ascii="Times New Roman" w:cs="Times New Roman" w:eastAsia="Times New Roman" w:hAnsi="Times New Roman"/>
+          <w:b w:val="1"/>
+          <w:rtl w:val="0"/>
+        </w:rPr>
+        <w:t xml:space="preserve">id</w:t>
+      </w:r>
+      <w:r>
+        <w:rPr>
+          <w:rFonts w:ascii="Times New Roman" w:cs="Times New Roman" w:eastAsia="Times New Roman" w:hAnsi="Times New Roman"/>
+          <w:rtl w:val="0"/>
+        </w:rPr>
+        <w:t xml:space="preserve">: Comment ID (without the t1_ prefix)</w:t>
+      </w:r>
+      <w:r>
+        <w:rPr>
+          <w:rtl w:val="0"/>
+        </w:rPr>
+      </w:r>
+    </w:p>
+    <w:p>
+      <w:pPr>
+        <w:numPr>
+          <w:ilvl w:val="0"/>
+          <w:numId w:val="5"/>
+        </w:numPr>
+        <w:spacing w:after="0" w:before="0" w:lineRule="auto"/>
+        <w:ind w:left="720" w:hanging="360"/>
+        <w:jc w:val="both"/>
+        <w:rPr/>
+      </w:pPr>
+      <w:r>
+        <w:rPr>
+          <w:rFonts w:ascii="Times New Roman" w:cs="Times New Roman" w:eastAsia="Times New Roman" w:hAnsi="Times New Roman"/>
+          <w:b w:val="1"/>
+          <w:rtl w:val="0"/>
+        </w:rPr>
+        <w:t xml:space="preserve">removal_reason</w:t>
+      </w:r>
+      <w:r>
+        <w:rPr>
+          <w:rFonts w:ascii="Times New Roman" w:cs="Times New Roman" w:eastAsia="Times New Roman" w:hAnsi="Times New Roman"/>
+          <w:rtl w:val="0"/>
+        </w:rPr>
+        <w:t xml:space="preserve">: Reason for removal (if applicable)</w:t>
+      </w:r>
+      <w:r>
+        <w:rPr>
+          <w:rtl w:val="0"/>
+        </w:rPr>
+      </w:r>
+    </w:p>
+    <w:p>
+      <w:pPr>
+        <w:numPr>
+          <w:ilvl w:val="0"/>
+          <w:numId w:val="5"/>
+        </w:numPr>
+        <w:spacing w:after="0" w:before="0" w:lineRule="auto"/>
+        <w:ind w:left="720" w:hanging="360"/>
+        <w:jc w:val="both"/>
+        <w:rPr/>
+      </w:pPr>
+      <w:r>
+        <w:rPr>
+          <w:rFonts w:ascii="Times New Roman" w:cs="Times New Roman" w:eastAsia="Times New Roman" w:hAnsi="Times New Roman"/>
+          <w:b w:val="1"/>
+          <w:rtl w:val="0"/>
+        </w:rPr>
+        <w:t xml:space="preserve">gilded</w:t>
+      </w:r>
+      <w:r>
+        <w:rPr>
+          <w:rFonts w:ascii="Times New Roman" w:cs="Times New Roman" w:eastAsia="Times New Roman" w:hAnsi="Times New Roman"/>
+          <w:rtl w:val="0"/>
+        </w:rPr>
+        <w:t xml:space="preserve">: Number of times the comment was gilded (given Reddit Gold)</w:t>
+      </w:r>
+      <w:r>
+        <w:rPr>
+          <w:rtl w:val="0"/>
+        </w:rPr>
+      </w:r>
+    </w:p>
+    <w:p>
+      <w:pPr>
+        <w:numPr>
+          <w:ilvl w:val="0"/>
+          <w:numId w:val="5"/>
+        </w:numPr>
+        <w:spacing w:after="0" w:before="0" w:lineRule="auto"/>
+        <w:ind w:left="720" w:hanging="360"/>
+        <w:jc w:val="both"/>
+        <w:rPr/>
+      </w:pPr>
+      <w:r>
+        <w:rPr>
+          <w:rFonts w:ascii="Times New Roman" w:cs="Times New Roman" w:eastAsia="Times New Roman" w:hAnsi="Times New Roman"/>
+          <w:b w:val="1"/>
+          <w:rtl w:val="0"/>
+        </w:rPr>
+        <w:t xml:space="preserve">downs</w:t>
+      </w:r>
+      <w:r>
+        <w:rPr>
+          <w:rFonts w:ascii="Times New Roman" w:cs="Times New Roman" w:eastAsia="Times New Roman" w:hAnsi="Times New Roman"/>
+          <w:rtl w:val="0"/>
+        </w:rPr>
+        <w:t xml:space="preserve">: Number of downvotes (deprecated field, usually 0)</w:t>
+      </w:r>
+      <w:r>
+        <w:rPr>
+          <w:rtl w:val="0"/>
+        </w:rPr>
+      </w:r>
+    </w:p>
+    <w:p>
+      <w:pPr>
+        <w:numPr>
+          <w:ilvl w:val="0"/>
+          <w:numId w:val="5"/>
+        </w:numPr>
+        <w:spacing w:after="0" w:before="0" w:lineRule="auto"/>
+        <w:ind w:left="720" w:hanging="360"/>
+        <w:jc w:val="both"/>
+        <w:rPr/>
+      </w:pPr>
+      <w:r>
+        <w:rPr>
+          <w:rFonts w:ascii="Times New Roman" w:cs="Times New Roman" w:eastAsia="Times New Roman" w:hAnsi="Times New Roman"/>
+          <w:b w:val="1"/>
+          <w:rtl w:val="0"/>
+        </w:rPr>
+        <w:t xml:space="preserve">archived</w:t>
+      </w:r>
+      <w:r>
+        <w:rPr>
+          <w:rFonts w:ascii="Times New Roman" w:cs="Times New Roman" w:eastAsia="Times New Roman" w:hAnsi="Times New Roman"/>
+          <w:rtl w:val="0"/>
+        </w:rPr>
+        <w:t xml:space="preserve">: Boolean indicating if the comment is archived</w:t>
+      </w:r>
+      <w:r>
+        <w:rPr>
+          <w:rtl w:val="0"/>
+        </w:rPr>
+      </w:r>
+    </w:p>
+    <w:p>
+      <w:pPr>
+        <w:numPr>
+          <w:ilvl w:val="0"/>
+          <w:numId w:val="5"/>
+        </w:numPr>
+        <w:spacing w:after="0" w:before="0" w:lineRule="auto"/>
+        <w:ind w:left="720" w:hanging="360"/>
+        <w:jc w:val="both"/>
+        <w:rPr/>
+      </w:pPr>
+      <w:r>
+        <w:rPr>
+          <w:rFonts w:ascii="Times New Roman" w:cs="Times New Roman" w:eastAsia="Times New Roman" w:hAnsi="Times New Roman"/>
+          <w:b w:val="1"/>
+          <w:rtl w:val="0"/>
+        </w:rPr>
+        <w:t xml:space="preserve">author</w:t>
+      </w:r>
+      <w:r>
+        <w:rPr>
+          <w:rFonts w:ascii="Times New Roman" w:cs="Times New Roman" w:eastAsia="Times New Roman" w:hAnsi="Times New Roman"/>
+          <w:rtl w:val="0"/>
+        </w:rPr>
+        <w:t xml:space="preserve">: Username of the comment author</w:t>
+      </w:r>
+      <w:r>
+        <w:rPr>
+          <w:rtl w:val="0"/>
+        </w:rPr>
+      </w:r>
+    </w:p>
+    <w:p>
+      <w:pPr>
+        <w:numPr>
+          <w:ilvl w:val="0"/>
+          <w:numId w:val="5"/>
+        </w:numPr>
+        <w:spacing w:after="0" w:before="0" w:lineRule="auto"/>
+        <w:ind w:left="720" w:hanging="360"/>
+        <w:jc w:val="both"/>
+        <w:rPr/>
+      </w:pPr>
+      <w:r>
+        <w:rPr>
+          <w:rFonts w:ascii="Times New Roman" w:cs="Times New Roman" w:eastAsia="Times New Roman" w:hAnsi="Times New Roman"/>
+          <w:b w:val="1"/>
+          <w:rtl w:val="0"/>
+        </w:rPr>
+        <w:t xml:space="preserve">score</w:t>
+      </w:r>
+      <w:r>
+        <w:rPr>
+          <w:rFonts w:ascii="Times New Roman" w:cs="Times New Roman" w:eastAsia="Times New Roman" w:hAnsi="Times New Roman"/>
+          <w:rtl w:val="0"/>
+        </w:rPr>
+        <w:t xml:space="preserve">: Net score (upvotes minus downvotes)</w:t>
+      </w:r>
+      <w:r>
+        <w:rPr>
+          <w:rtl w:val="0"/>
+        </w:rPr>
+      </w:r>
+    </w:p>
+    <w:p>
+      <w:pPr>
+        <w:numPr>
+          <w:ilvl w:val="0"/>
+          <w:numId w:val="5"/>
+        </w:numPr>
+        <w:spacing w:after="0" w:before="0" w:lineRule="auto"/>
+        <w:ind w:left="720" w:hanging="360"/>
+        <w:jc w:val="both"/>
+        <w:rPr/>
+      </w:pPr>
+      <w:r>
+        <w:rPr>
+          <w:rFonts w:ascii="Times New Roman" w:cs="Times New Roman" w:eastAsia="Times New Roman" w:hAnsi="Times New Roman"/>
+          <w:b w:val="1"/>
+          <w:rtl w:val="0"/>
+        </w:rPr>
+        <w:t xml:space="preserve">retrieved_on</w:t>
+      </w:r>
+      <w:r>
+        <w:rPr>
+          <w:rFonts w:ascii="Times New Roman" w:cs="Times New Roman" w:eastAsia="Times New Roman" w:hAnsi="Times New Roman"/>
+          <w:rtl w:val="0"/>
+        </w:rPr>
+        <w:t xml:space="preserve">: Unix timestamp of when the data was retrieved</w:t>
+      </w:r>
+      <w:r>
+        <w:rPr>
+          <w:rtl w:val="0"/>
+        </w:rPr>
+      </w:r>
+    </w:p>
+    <w:p>
+      <w:pPr>
+        <w:numPr>
+          <w:ilvl w:val="0"/>
+          <w:numId w:val="5"/>
+        </w:numPr>
+        <w:spacing w:after="0" w:before="0" w:lineRule="auto"/>
+        <w:ind w:left="720" w:hanging="360"/>
+        <w:jc w:val="both"/>
+        <w:rPr/>
+      </w:pPr>
+      <w:r>
+        <w:rPr>
+          <w:rFonts w:ascii="Times New Roman" w:cs="Times New Roman" w:eastAsia="Times New Roman" w:hAnsi="Times New Roman"/>
+          <w:b w:val="1"/>
+          <w:rtl w:val="0"/>
+        </w:rPr>
+        <w:t xml:space="preserve">body</w:t>
+      </w:r>
+      <w:r>
+        <w:rPr>
+          <w:rFonts w:ascii="Times New Roman" w:cs="Times New Roman" w:eastAsia="Times New Roman" w:hAnsi="Times New Roman"/>
+          <w:rtl w:val="0"/>
+        </w:rPr>
+        <w:t xml:space="preserve">: The actual text content of the comment</w:t>
+      </w:r>
+      <w:r>
+        <w:rPr>
+          <w:rtl w:val="0"/>
+        </w:rPr>
+      </w:r>
+    </w:p>
+    <w:p>
+      <w:pPr>
+        <w:numPr>
+          <w:ilvl w:val="0"/>
+          <w:numId w:val="5"/>
+        </w:numPr>
+        <w:spacing w:after="0" w:before="0" w:lineRule="auto"/>
+        <w:ind w:left="720" w:hanging="360"/>
+        <w:jc w:val="both"/>
+        <w:rPr/>
+      </w:pPr>
+      <w:r>
+        <w:rPr>
+          <w:rFonts w:ascii="Times New Roman" w:cs="Times New Roman" w:eastAsia="Times New Roman" w:hAnsi="Times New Roman"/>
+          <w:b w:val="1"/>
+          <w:rtl w:val="0"/>
+        </w:rPr>
+        <w:t xml:space="preserve">distinguished</w:t>
+      </w:r>
+      <w:r>
+        <w:rPr>
+          <w:rFonts w:ascii="Times New Roman" w:cs="Times New Roman" w:eastAsia="Times New Roman" w:hAnsi="Times New Roman"/>
+          <w:rtl w:val="0"/>
+        </w:rPr>
+        <w:t xml:space="preserve">: Whether the comment was distinguished (mod, admin, etc.)</w:t>
+      </w:r>
+      <w:r>
+        <w:rPr>
+          <w:rtl w:val="0"/>
+        </w:rPr>
+      </w:r>
+    </w:p>
+    <w:p>
+      <w:pPr>
+        <w:numPr>
+          <w:ilvl w:val="0"/>
+          <w:numId w:val="5"/>
+        </w:numPr>
+        <w:spacing w:after="0" w:before="0" w:lineRule="auto"/>
+        <w:ind w:left="720" w:hanging="360"/>
+        <w:jc w:val="both"/>
+        <w:rPr/>
+      </w:pPr>
+      <w:r>
+        <w:rPr>
+          <w:rFonts w:ascii="Times New Roman" w:cs="Times New Roman" w:eastAsia="Times New Roman" w:hAnsi="Times New Roman"/>
+          <w:b w:val="1"/>
+          <w:rtl w:val="0"/>
+        </w:rPr>
+        <w:t xml:space="preserve">edited</w:t>
+      </w:r>
+      <w:r>
+        <w:rPr>
+          <w:rFonts w:ascii="Times New Roman" w:cs="Times New Roman" w:eastAsia="Times New Roman" w:hAnsi="Times New Roman"/>
+          <w:rtl w:val="0"/>
+        </w:rPr>
+        <w:t xml:space="preserve">: Timestamp if edited, or False if never edited</w:t>
+      </w:r>
+      <w:r>
+        <w:rPr>
+          <w:rtl w:val="0"/>
+        </w:rPr>
+      </w:r>
+    </w:p>
+    <w:p>
+      <w:pPr>
+        <w:numPr>
+          <w:ilvl w:val="0"/>
+          <w:numId w:val="5"/>
+        </w:numPr>
+        <w:spacing w:after="0" w:before="0" w:lineRule="auto"/>
+        <w:ind w:left="720" w:hanging="360"/>
+        <w:jc w:val="both"/>
+        <w:rPr/>
+      </w:pPr>
+      <w:r>
+        <w:rPr>
+          <w:rFonts w:ascii="Times New Roman" w:cs="Times New Roman" w:eastAsia="Times New Roman" w:hAnsi="Times New Roman"/>
+          <w:b w:val="1"/>
+          <w:rtl w:val="0"/>
+        </w:rPr>
+        <w:t xml:space="preserve">controversiality</w:t>
+      </w:r>
+      <w:r>
+        <w:rPr>
+          <w:rFonts w:ascii="Times New Roman" w:cs="Times New Roman" w:eastAsia="Times New Roman" w:hAnsi="Times New Roman"/>
+          <w:rtl w:val="0"/>
+        </w:rPr>
+        <w:t xml:space="preserve">: Score indicating how controversial the comment is</w:t>
+      </w:r>
+      <w:r>
+        <w:rPr>
+          <w:rtl w:val="0"/>
+        </w:rPr>
+      </w:r>
+    </w:p>
+    <w:p>
+      <w:pPr>
+        <w:numPr>
+          <w:ilvl w:val="0"/>
+          <w:numId w:val="5"/>
         </w:numPr>
         <w:spacing w:after="240" w:before="0" w:lineRule="auto"/>
         <w:ind w:left="720" w:hanging="360"/>
         <w:jc w:val="both"/>
-        <w:rPr>
-          <w:rFonts w:ascii="Times New Roman" w:cs="Times New Roman" w:eastAsia="Times New Roman" w:hAnsi="Times New Roman"/>
-        </w:rPr>
-      </w:pPr>
-      <w:r>
-        <w:rPr>
-          <w:rFonts w:ascii="Times New Roman" w:cs="Times New Roman" w:eastAsia="Times New Roman" w:hAnsi="Times New Roman"/>
-          <w:rtl w:val="0"/>
-        </w:rPr>
-        <w:t xml:space="preserve">Contains diverse topics ranging from casual conversations to serious discussions</w:t>
+        <w:rPr/>
+      </w:pPr>
+      <w:r>
+        <w:rPr>
+          <w:rFonts w:ascii="Times New Roman" w:cs="Times New Roman" w:eastAsia="Times New Roman" w:hAnsi="Times New Roman"/>
+          <w:b w:val="1"/>
+          <w:rtl w:val="0"/>
+        </w:rPr>
+        <w:t xml:space="preserve">parent_id</w:t>
+      </w:r>
+      <w:r>
+        <w:rPr>
+          <w:rFonts w:ascii="Times New Roman" w:cs="Times New Roman" w:eastAsia="Times New Roman" w:hAnsi="Times New Roman"/>
+          <w:rtl w:val="0"/>
+        </w:rPr>
+        <w:t xml:space="preserve">: ID of the parent comment or submission</w:t>
+      </w:r>
+      <w:r>
+        <w:rPr>
+          <w:rtl w:val="0"/>
+        </w:rPr>
       </w:r>
     </w:p>
     <w:p>
@@ -1120,189 +1045,8 @@
       </w:pPr>
       <w:r>
         <w:rPr>
-          <w:rFonts w:ascii="Times New Roman" w:cs="Times New Roman" w:eastAsia="Times New Roman" w:hAnsi="Times New Roman"/>
-          <w:b w:val="1"/>
-          <w:rtl w:val="0"/>
-        </w:rPr>
-        <w:t xml:space="preserve">Data Quality</w:t>
-      </w:r>
-      <w:r>
-        <w:rPr>
-          <w:rFonts w:ascii="Times New Roman" w:cs="Times New Roman" w:eastAsia="Times New Roman" w:hAnsi="Times New Roman"/>
-          <w:rtl w:val="0"/>
-        </w:rPr>
-        <w:t xml:space="preserve">:</w:t>
-      </w:r>
-    </w:p>
-    <w:p>
-      <w:pPr>
-        <w:numPr>
-          <w:ilvl w:val="0"/>
-          <w:numId w:val="3"/>
-        </w:numPr>
-        <w:spacing w:after="0" w:before="240" w:lineRule="auto"/>
-        <w:ind w:left="720" w:hanging="360"/>
-        <w:jc w:val="both"/>
-        <w:rPr>
-          <w:rFonts w:ascii="Times New Roman" w:cs="Times New Roman" w:eastAsia="Times New Roman" w:hAnsi="Times New Roman"/>
-        </w:rPr>
-      </w:pPr>
-      <w:r>
-        <w:rPr>
-          <w:rFonts w:ascii="Times New Roman" w:cs="Times New Roman" w:eastAsia="Times New Roman" w:hAnsi="Times New Roman"/>
-          <w:rtl w:val="0"/>
-        </w:rPr>
-        <w:t xml:space="preserve">Raw, unfiltered comments (includes deleted/removed comments marked as "[deleted]" or "[removed]")</w:t>
-      </w:r>
-    </w:p>
-    <w:p>
-      <w:pPr>
-        <w:numPr>
-          <w:ilvl w:val="0"/>
-          <w:numId w:val="3"/>
-        </w:numPr>
-        <w:spacing w:after="0" w:before="0" w:lineRule="auto"/>
-        <w:ind w:left="720" w:hanging="360"/>
-        <w:jc w:val="both"/>
-        <w:rPr>
-          <w:rFonts w:ascii="Times New Roman" w:cs="Times New Roman" w:eastAsia="Times New Roman" w:hAnsi="Times New Roman"/>
-        </w:rPr>
-      </w:pPr>
-      <w:r>
-        <w:rPr>
-          <w:rFonts w:ascii="Times New Roman" w:cs="Times New Roman" w:eastAsia="Times New Roman" w:hAnsi="Times New Roman"/>
-          <w:rtl w:val="0"/>
-        </w:rPr>
-        <w:t xml:space="preserve">Contains various languages, though predominantly English</w:t>
-      </w:r>
-    </w:p>
-    <w:p>
-      <w:pPr>
-        <w:numPr>
-          <w:ilvl w:val="0"/>
-          <w:numId w:val="3"/>
-        </w:numPr>
-        <w:spacing w:after="0" w:before="0" w:lineRule="auto"/>
-        <w:ind w:left="720" w:hanging="360"/>
-        <w:jc w:val="both"/>
-        <w:rPr>
-          <w:rFonts w:ascii="Times New Roman" w:cs="Times New Roman" w:eastAsia="Times New Roman" w:hAnsi="Times New Roman"/>
-        </w:rPr>
-      </w:pPr>
-      <w:r>
-        <w:rPr>
-          <w:rFonts w:ascii="Times New Roman" w:cs="Times New Roman" w:eastAsia="Times New Roman" w:hAnsi="Times New Roman"/>
-          <w:rtl w:val="0"/>
-        </w:rPr>
-        <w:t xml:space="preserve">Includes special characters, emojis, markdown formatting, and URLs</w:t>
-      </w:r>
-    </w:p>
-    <w:p>
-      <w:pPr>
-        <w:numPr>
-          <w:ilvl w:val="0"/>
-          <w:numId w:val="3"/>
-        </w:numPr>
-        <w:spacing w:after="240" w:before="0" w:lineRule="auto"/>
-        <w:ind w:left="720" w:hanging="360"/>
-        <w:jc w:val="both"/>
-        <w:rPr>
-          <w:rFonts w:ascii="Times New Roman" w:cs="Times New Roman" w:eastAsia="Times New Roman" w:hAnsi="Times New Roman"/>
-        </w:rPr>
-      </w:pPr>
-      <w:r>
-        <w:rPr>
-          <w:rFonts w:ascii="Times New Roman" w:cs="Times New Roman" w:eastAsia="Times New Roman" w:hAnsi="Times New Roman"/>
-          <w:rtl w:val="0"/>
-        </w:rPr>
-        <w:t xml:space="preserve">May contain offensive or inappropriate content as it's unmoderated data</w:t>
-      </w:r>
-    </w:p>
-    <w:p>
-      <w:pPr>
-        <w:spacing w:after="240" w:before="240" w:lineRule="auto"/>
-        <w:jc w:val="both"/>
-        <w:rPr>
-          <w:rFonts w:ascii="Times New Roman" w:cs="Times New Roman" w:eastAsia="Times New Roman" w:hAnsi="Times New Roman"/>
-        </w:rPr>
-      </w:pPr>
-      <w:r>
-        <w:rPr>
-          <w:rFonts w:ascii="Times New Roman" w:cs="Times New Roman" w:eastAsia="Times New Roman" w:hAnsi="Times New Roman"/>
-          <w:b w:val="1"/>
-          <w:rtl w:val="0"/>
-        </w:rPr>
-        <w:t xml:space="preserve">Comment Characteristics</w:t>
-      </w:r>
-      <w:r>
-        <w:rPr>
-          <w:rFonts w:ascii="Times New Roman" w:cs="Times New Roman" w:eastAsia="Times New Roman" w:hAnsi="Times New Roman"/>
-          <w:rtl w:val="0"/>
-        </w:rPr>
-        <w:t xml:space="preserve">:</w:t>
-      </w:r>
-    </w:p>
-    <w:p>
-      <w:pPr>
-        <w:numPr>
-          <w:ilvl w:val="0"/>
-          <w:numId w:val="2"/>
-        </w:numPr>
-        <w:spacing w:after="0" w:before="240" w:lineRule="auto"/>
-        <w:ind w:left="720" w:hanging="360"/>
-        <w:jc w:val="both"/>
-        <w:rPr>
-          <w:rFonts w:ascii="Times New Roman" w:cs="Times New Roman" w:eastAsia="Times New Roman" w:hAnsi="Times New Roman"/>
-        </w:rPr>
-      </w:pPr>
-      <w:r>
-        <w:rPr>
-          <w:rFonts w:ascii="Times New Roman" w:cs="Times New Roman" w:eastAsia="Times New Roman" w:hAnsi="Times New Roman"/>
-          <w:rtl w:val="0"/>
-        </w:rPr>
-        <w:t xml:space="preserve">Wide range of comment lengths (from single words to lengthy essays)</w:t>
-      </w:r>
-    </w:p>
-    <w:p>
-      <w:pPr>
-        <w:numPr>
-          <w:ilvl w:val="0"/>
-          <w:numId w:val="2"/>
-        </w:numPr>
-        <w:spacing w:after="0" w:before="0" w:lineRule="auto"/>
-        <w:ind w:left="720" w:hanging="360"/>
-        <w:jc w:val="both"/>
-        <w:rPr>
-          <w:rFonts w:ascii="Times New Roman" w:cs="Times New Roman" w:eastAsia="Times New Roman" w:hAnsi="Times New Roman"/>
-        </w:rPr>
-      </w:pPr>
-      <w:r>
-        <w:rPr>
-          <w:rFonts w:ascii="Times New Roman" w:cs="Times New Roman" w:eastAsia="Times New Roman" w:hAnsi="Times New Roman"/>
-          <w:rtl w:val="0"/>
-        </w:rPr>
-        <w:t xml:space="preserve">Nested conversation threads through parent-child relationships</w:t>
-      </w:r>
-    </w:p>
-    <w:p>
-      <w:pPr>
-        <w:numPr>
-          <w:ilvl w:val="0"/>
-          <w:numId w:val="2"/>
-        </w:numPr>
-        <w:spacing w:after="240" w:before="0" w:lineRule="auto"/>
-        <w:ind w:left="720" w:hanging="360"/>
-        <w:jc w:val="both"/>
-        <w:rPr>
-          <w:rFonts w:ascii="Times New Roman" w:cs="Times New Roman" w:eastAsia="Times New Roman" w:hAnsi="Times New Roman"/>
-        </w:rPr>
-      </w:pPr>
-      <w:r>
-        <w:rPr>
-          <w:rFonts w:ascii="Times New Roman" w:cs="Times New Roman" w:eastAsia="Times New Roman" w:hAnsi="Times New Roman"/>
-          <w:rtl w:val="0"/>
-        </w:rPr>
-        <w:t xml:space="preserve">Contains metadata useful for engagement analysis (scores, gilding, controversiality)</w:t>
+          <w:rtl w:val="0"/>
+        </w:rPr>
       </w:r>
     </w:p>
     <w:p>
@@ -1320,7 +1064,7 @@
           <w:szCs w:val="26"/>
         </w:rPr>
       </w:pPr>
-      <w:bookmarkStart w:colFirst="0" w:colLast="0" w:name="_g7t1z8ipk4" w:id="5"/>
+      <w:bookmarkStart w:colFirst="0" w:colLast="0" w:name="_ne181mvarc6b" w:id="5"/>
       <w:bookmarkEnd w:id="5"/>
       <w:r>
         <w:rPr>
@@ -1331,7 +1075,7 @@
           <w:szCs w:val="26"/>
           <w:rtl w:val="0"/>
         </w:rPr>
-        <w:t xml:space="preserve">Use Cases</w:t>
+        <w:t xml:space="preserve">Key Characteristics</w:t>
       </w:r>
     </w:p>
     <w:p>
@@ -1345,16 +1089,24 @@
       <w:r>
         <w:rPr>
           <w:rFonts w:ascii="Times New Roman" w:cs="Times New Roman" w:eastAsia="Times New Roman" w:hAnsi="Times New Roman"/>
-          <w:rtl w:val="0"/>
-        </w:rPr>
-        <w:t xml:space="preserve">This dataset is commonly used for:</w:t>
-      </w:r>
-    </w:p>
-    <w:p>
-      <w:pPr>
-        <w:numPr>
-          <w:ilvl w:val="0"/>
-          <w:numId w:val="1"/>
+          <w:b w:val="1"/>
+          <w:rtl w:val="0"/>
+        </w:rPr>
+        <w:t xml:space="preserve">Content Coverage</w:t>
+      </w:r>
+      <w:r>
+        <w:rPr>
+          <w:rFonts w:ascii="Times New Roman" w:cs="Times New Roman" w:eastAsia="Times New Roman" w:hAnsi="Times New Roman"/>
+          <w:rtl w:val="0"/>
+        </w:rPr>
+        <w:t xml:space="preserve">:</w:t>
+      </w:r>
+    </w:p>
+    <w:p>
+      <w:pPr>
+        <w:numPr>
+          <w:ilvl w:val="0"/>
+          <w:numId w:val="6"/>
         </w:numPr>
         <w:spacing w:after="0" w:before="240" w:lineRule="auto"/>
         <w:ind w:left="720" w:hanging="360"/>
@@ -1368,56 +1120,35 @@
           <w:rFonts w:ascii="Times New Roman" w:cs="Times New Roman" w:eastAsia="Times New Roman" w:hAnsi="Times New Roman"/>
           <w:rtl w:val="0"/>
         </w:rPr>
-        <w:t xml:space="preserve">Natural Language Processing (NLP) research</w:t>
-      </w:r>
-    </w:p>
-    <w:p>
-      <w:pPr>
-        <w:numPr>
-          <w:ilvl w:val="0"/>
-          <w:numId w:val="1"/>
-        </w:numPr>
-        <w:spacing w:after="0" w:before="0" w:lineRule="auto"/>
-        <w:ind w:left="720" w:hanging="360"/>
-        <w:jc w:val="both"/>
-        <w:rPr>
-          <w:rFonts w:ascii="Times New Roman" w:cs="Times New Roman" w:eastAsia="Times New Roman" w:hAnsi="Times New Roman"/>
-        </w:rPr>
-      </w:pPr>
-      <w:r>
-        <w:rPr>
-          <w:rFonts w:ascii="Times New Roman" w:cs="Times New Roman" w:eastAsia="Times New Roman" w:hAnsi="Times New Roman"/>
-          <w:rtl w:val="0"/>
-        </w:rPr>
-        <w:t xml:space="preserve">Sentiment analysis</w:t>
-      </w:r>
-    </w:p>
-    <w:p>
-      <w:pPr>
-        <w:numPr>
-          <w:ilvl w:val="0"/>
-          <w:numId w:val="1"/>
-        </w:numPr>
-        <w:spacing w:after="0" w:before="0" w:lineRule="auto"/>
-        <w:ind w:left="720" w:hanging="360"/>
-        <w:jc w:val="both"/>
-        <w:rPr>
-          <w:rFonts w:ascii="Times New Roman" w:cs="Times New Roman" w:eastAsia="Times New Roman" w:hAnsi="Times New Roman"/>
-        </w:rPr>
-      </w:pPr>
-      <w:r>
-        <w:rPr>
-          <w:rFonts w:ascii="Times New Roman" w:cs="Times New Roman" w:eastAsia="Times New Roman" w:hAnsi="Times New Roman"/>
-          <w:rtl w:val="0"/>
-        </w:rPr>
-        <w:t xml:space="preserve">Text classification and categorization</w:t>
-      </w:r>
-    </w:p>
-    <w:p>
-      <w:pPr>
-        <w:numPr>
-          <w:ilvl w:val="0"/>
-          <w:numId w:val="1"/>
+        <w:t xml:space="preserve">Spans thousands of different subreddits</w:t>
+      </w:r>
+    </w:p>
+    <w:p>
+      <w:pPr>
+        <w:numPr>
+          <w:ilvl w:val="0"/>
+          <w:numId w:val="6"/>
+        </w:numPr>
+        <w:spacing w:after="0" w:before="0" w:lineRule="auto"/>
+        <w:ind w:left="720" w:hanging="360"/>
+        <w:jc w:val="both"/>
+        <w:rPr>
+          <w:rFonts w:ascii="Times New Roman" w:cs="Times New Roman" w:eastAsia="Times New Roman" w:hAnsi="Times New Roman"/>
+        </w:rPr>
+      </w:pPr>
+      <w:r>
+        <w:rPr>
+          <w:rFonts w:ascii="Times New Roman" w:cs="Times New Roman" w:eastAsia="Times New Roman" w:hAnsi="Times New Roman"/>
+          <w:rtl w:val="0"/>
+        </w:rPr>
+        <w:t xml:space="preserve">Includes comments from major subreddits like AskReddit, funny, pics, worldnews, gaming, etc.</w:t>
+      </w:r>
+    </w:p>
+    <w:p>
+      <w:pPr>
+        <w:numPr>
+          <w:ilvl w:val="0"/>
+          <w:numId w:val="6"/>
         </w:numPr>
         <w:spacing w:after="240" w:before="0" w:lineRule="auto"/>
         <w:ind w:left="720" w:hanging="360"/>
@@ -1431,7 +1162,202 @@
           <w:rFonts w:ascii="Times New Roman" w:cs="Times New Roman" w:eastAsia="Times New Roman" w:hAnsi="Times New Roman"/>
           <w:rtl w:val="0"/>
         </w:rPr>
-        <w:t xml:space="preserve">Word embeddings training (Word2Vec, GloVe, etc.)</w:t>
+        <w:t xml:space="preserve">Contains diverse topics ranging from casual conversations to serious discussions</w:t>
+      </w:r>
+    </w:p>
+    <w:p>
+      <w:pPr>
+        <w:spacing w:after="240" w:before="240" w:lineRule="auto"/>
+        <w:jc w:val="both"/>
+        <w:rPr>
+          <w:rFonts w:ascii="Times New Roman" w:cs="Times New Roman" w:eastAsia="Times New Roman" w:hAnsi="Times New Roman"/>
+        </w:rPr>
+      </w:pPr>
+      <w:r>
+        <w:rPr>
+          <w:rFonts w:ascii="Times New Roman" w:cs="Times New Roman" w:eastAsia="Times New Roman" w:hAnsi="Times New Roman"/>
+          <w:b w:val="1"/>
+          <w:rtl w:val="0"/>
+        </w:rPr>
+        <w:t xml:space="preserve">Data Quality</w:t>
+      </w:r>
+      <w:r>
+        <w:rPr>
+          <w:rFonts w:ascii="Times New Roman" w:cs="Times New Roman" w:eastAsia="Times New Roman" w:hAnsi="Times New Roman"/>
+          <w:rtl w:val="0"/>
+        </w:rPr>
+        <w:t xml:space="preserve">:</w:t>
+      </w:r>
+    </w:p>
+    <w:p>
+      <w:pPr>
+        <w:numPr>
+          <w:ilvl w:val="0"/>
+          <w:numId w:val="3"/>
+        </w:numPr>
+        <w:spacing w:after="0" w:before="240" w:lineRule="auto"/>
+        <w:ind w:left="720" w:hanging="360"/>
+        <w:jc w:val="both"/>
+        <w:rPr>
+          <w:rFonts w:ascii="Times New Roman" w:cs="Times New Roman" w:eastAsia="Times New Roman" w:hAnsi="Times New Roman"/>
+        </w:rPr>
+      </w:pPr>
+      <w:r>
+        <w:rPr>
+          <w:rFonts w:ascii="Times New Roman" w:cs="Times New Roman" w:eastAsia="Times New Roman" w:hAnsi="Times New Roman"/>
+          <w:rtl w:val="0"/>
+        </w:rPr>
+        <w:t xml:space="preserve">Raw, unfiltered comments (includes deleted/removed comments marked as "[deleted]" or "[removed]")</w:t>
+      </w:r>
+    </w:p>
+    <w:p>
+      <w:pPr>
+        <w:numPr>
+          <w:ilvl w:val="0"/>
+          <w:numId w:val="3"/>
+        </w:numPr>
+        <w:spacing w:after="0" w:before="0" w:lineRule="auto"/>
+        <w:ind w:left="720" w:hanging="360"/>
+        <w:jc w:val="both"/>
+        <w:rPr>
+          <w:rFonts w:ascii="Times New Roman" w:cs="Times New Roman" w:eastAsia="Times New Roman" w:hAnsi="Times New Roman"/>
+        </w:rPr>
+      </w:pPr>
+      <w:r>
+        <w:rPr>
+          <w:rFonts w:ascii="Times New Roman" w:cs="Times New Roman" w:eastAsia="Times New Roman" w:hAnsi="Times New Roman"/>
+          <w:rtl w:val="0"/>
+        </w:rPr>
+        <w:t xml:space="preserve">Contains various languages, though predominantly English</w:t>
+      </w:r>
+    </w:p>
+    <w:p>
+      <w:pPr>
+        <w:numPr>
+          <w:ilvl w:val="0"/>
+          <w:numId w:val="3"/>
+        </w:numPr>
+        <w:spacing w:after="0" w:before="0" w:lineRule="auto"/>
+        <w:ind w:left="720" w:hanging="360"/>
+        <w:jc w:val="both"/>
+        <w:rPr>
+          <w:rFonts w:ascii="Times New Roman" w:cs="Times New Roman" w:eastAsia="Times New Roman" w:hAnsi="Times New Roman"/>
+        </w:rPr>
+      </w:pPr>
+      <w:r>
+        <w:rPr>
+          <w:rFonts w:ascii="Times New Roman" w:cs="Times New Roman" w:eastAsia="Times New Roman" w:hAnsi="Times New Roman"/>
+          <w:rtl w:val="0"/>
+        </w:rPr>
+        <w:t xml:space="preserve">Includes special characters, emojis, markdown formatting, and URLs</w:t>
+      </w:r>
+    </w:p>
+    <w:p>
+      <w:pPr>
+        <w:numPr>
+          <w:ilvl w:val="0"/>
+          <w:numId w:val="3"/>
+        </w:numPr>
+        <w:spacing w:after="240" w:before="0" w:lineRule="auto"/>
+        <w:ind w:left="720" w:hanging="360"/>
+        <w:jc w:val="both"/>
+        <w:rPr>
+          <w:rFonts w:ascii="Times New Roman" w:cs="Times New Roman" w:eastAsia="Times New Roman" w:hAnsi="Times New Roman"/>
+        </w:rPr>
+      </w:pPr>
+      <w:r>
+        <w:rPr>
+          <w:rFonts w:ascii="Times New Roman" w:cs="Times New Roman" w:eastAsia="Times New Roman" w:hAnsi="Times New Roman"/>
+          <w:rtl w:val="0"/>
+        </w:rPr>
+        <w:t xml:space="preserve">May contain offensive or inappropriate content as it's unmoderated data</w:t>
+      </w:r>
+    </w:p>
+    <w:p>
+      <w:pPr>
+        <w:spacing w:after="240" w:before="240" w:lineRule="auto"/>
+        <w:jc w:val="both"/>
+        <w:rPr>
+          <w:rFonts w:ascii="Times New Roman" w:cs="Times New Roman" w:eastAsia="Times New Roman" w:hAnsi="Times New Roman"/>
+        </w:rPr>
+      </w:pPr>
+      <w:r>
+        <w:rPr>
+          <w:rFonts w:ascii="Times New Roman" w:cs="Times New Roman" w:eastAsia="Times New Roman" w:hAnsi="Times New Roman"/>
+          <w:b w:val="1"/>
+          <w:rtl w:val="0"/>
+        </w:rPr>
+        <w:t xml:space="preserve">Comment Characteristics</w:t>
+      </w:r>
+      <w:r>
+        <w:rPr>
+          <w:rFonts w:ascii="Times New Roman" w:cs="Times New Roman" w:eastAsia="Times New Roman" w:hAnsi="Times New Roman"/>
+          <w:rtl w:val="0"/>
+        </w:rPr>
+        <w:t xml:space="preserve">:</w:t>
+      </w:r>
+    </w:p>
+    <w:p>
+      <w:pPr>
+        <w:numPr>
+          <w:ilvl w:val="0"/>
+          <w:numId w:val="2"/>
+        </w:numPr>
+        <w:spacing w:after="0" w:before="240" w:lineRule="auto"/>
+        <w:ind w:left="720" w:hanging="360"/>
+        <w:jc w:val="both"/>
+        <w:rPr>
+          <w:rFonts w:ascii="Times New Roman" w:cs="Times New Roman" w:eastAsia="Times New Roman" w:hAnsi="Times New Roman"/>
+        </w:rPr>
+      </w:pPr>
+      <w:r>
+        <w:rPr>
+          <w:rFonts w:ascii="Times New Roman" w:cs="Times New Roman" w:eastAsia="Times New Roman" w:hAnsi="Times New Roman"/>
+          <w:rtl w:val="0"/>
+        </w:rPr>
+        <w:t xml:space="preserve">Wide range of comment lengths (from single words to lengthy essays)</w:t>
+      </w:r>
+    </w:p>
+    <w:p>
+      <w:pPr>
+        <w:numPr>
+          <w:ilvl w:val="0"/>
+          <w:numId w:val="2"/>
+        </w:numPr>
+        <w:spacing w:after="0" w:before="0" w:lineRule="auto"/>
+        <w:ind w:left="720" w:hanging="360"/>
+        <w:jc w:val="both"/>
+        <w:rPr>
+          <w:rFonts w:ascii="Times New Roman" w:cs="Times New Roman" w:eastAsia="Times New Roman" w:hAnsi="Times New Roman"/>
+        </w:rPr>
+      </w:pPr>
+      <w:r>
+        <w:rPr>
+          <w:rFonts w:ascii="Times New Roman" w:cs="Times New Roman" w:eastAsia="Times New Roman" w:hAnsi="Times New Roman"/>
+          <w:rtl w:val="0"/>
+        </w:rPr>
+        <w:t xml:space="preserve">Nested conversation threads through parent-child relationships</w:t>
+      </w:r>
+    </w:p>
+    <w:p>
+      <w:pPr>
+        <w:numPr>
+          <w:ilvl w:val="0"/>
+          <w:numId w:val="2"/>
+        </w:numPr>
+        <w:spacing w:after="240" w:before="0" w:lineRule="auto"/>
+        <w:ind w:left="720" w:hanging="360"/>
+        <w:jc w:val="both"/>
+        <w:rPr>
+          <w:rFonts w:ascii="Times New Roman" w:cs="Times New Roman" w:eastAsia="Times New Roman" w:hAnsi="Times New Roman"/>
+        </w:rPr>
+      </w:pPr>
+      <w:r>
+        <w:rPr>
+          <w:rFonts w:ascii="Times New Roman" w:cs="Times New Roman" w:eastAsia="Times New Roman" w:hAnsi="Times New Roman"/>
+          <w:rtl w:val="0"/>
+        </w:rPr>
+        <w:t xml:space="preserve">Contains metadata useful for engagement analysis (scores, gilding, controversiality)</w:t>
       </w:r>
     </w:p>
     <w:p>
@@ -1449,8 +1375,137 @@
           <w:szCs w:val="26"/>
         </w:rPr>
       </w:pPr>
-      <w:bookmarkStart w:colFirst="0" w:colLast="0" w:name="_pk9pr81qekxz" w:id="6"/>
+      <w:bookmarkStart w:colFirst="0" w:colLast="0" w:name="_g7t1z8ipk4" w:id="6"/>
       <w:bookmarkEnd w:id="6"/>
+      <w:r>
+        <w:rPr>
+          <w:rFonts w:ascii="Times New Roman" w:cs="Times New Roman" w:eastAsia="Times New Roman" w:hAnsi="Times New Roman"/>
+          <w:b w:val="1"/>
+          <w:color w:val="000000"/>
+          <w:sz w:val="26"/>
+          <w:szCs w:val="26"/>
+          <w:rtl w:val="0"/>
+        </w:rPr>
+        <w:t xml:space="preserve">Use Cases</w:t>
+      </w:r>
+    </w:p>
+    <w:p>
+      <w:pPr>
+        <w:spacing w:after="240" w:before="240" w:lineRule="auto"/>
+        <w:jc w:val="both"/>
+        <w:rPr>
+          <w:rFonts w:ascii="Times New Roman" w:cs="Times New Roman" w:eastAsia="Times New Roman" w:hAnsi="Times New Roman"/>
+        </w:rPr>
+      </w:pPr>
+      <w:r>
+        <w:rPr>
+          <w:rFonts w:ascii="Times New Roman" w:cs="Times New Roman" w:eastAsia="Times New Roman" w:hAnsi="Times New Roman"/>
+          <w:rtl w:val="0"/>
+        </w:rPr>
+        <w:t xml:space="preserve">This dataset is commonly used for:</w:t>
+      </w:r>
+    </w:p>
+    <w:p>
+      <w:pPr>
+        <w:numPr>
+          <w:ilvl w:val="0"/>
+          <w:numId w:val="1"/>
+        </w:numPr>
+        <w:spacing w:after="0" w:before="240" w:lineRule="auto"/>
+        <w:ind w:left="720" w:hanging="360"/>
+        <w:jc w:val="both"/>
+        <w:rPr>
+          <w:rFonts w:ascii="Times New Roman" w:cs="Times New Roman" w:eastAsia="Times New Roman" w:hAnsi="Times New Roman"/>
+        </w:rPr>
+      </w:pPr>
+      <w:r>
+        <w:rPr>
+          <w:rFonts w:ascii="Times New Roman" w:cs="Times New Roman" w:eastAsia="Times New Roman" w:hAnsi="Times New Roman"/>
+          <w:rtl w:val="0"/>
+        </w:rPr>
+        <w:t xml:space="preserve">Natural Language Processing (NLP) research</w:t>
+      </w:r>
+    </w:p>
+    <w:p>
+      <w:pPr>
+        <w:numPr>
+          <w:ilvl w:val="0"/>
+          <w:numId w:val="1"/>
+        </w:numPr>
+        <w:spacing w:after="0" w:before="0" w:lineRule="auto"/>
+        <w:ind w:left="720" w:hanging="360"/>
+        <w:jc w:val="both"/>
+        <w:rPr>
+          <w:rFonts w:ascii="Times New Roman" w:cs="Times New Roman" w:eastAsia="Times New Roman" w:hAnsi="Times New Roman"/>
+        </w:rPr>
+      </w:pPr>
+      <w:r>
+        <w:rPr>
+          <w:rFonts w:ascii="Times New Roman" w:cs="Times New Roman" w:eastAsia="Times New Roman" w:hAnsi="Times New Roman"/>
+          <w:rtl w:val="0"/>
+        </w:rPr>
+        <w:t xml:space="preserve">Sentiment analysis</w:t>
+      </w:r>
+    </w:p>
+    <w:p>
+      <w:pPr>
+        <w:numPr>
+          <w:ilvl w:val="0"/>
+          <w:numId w:val="1"/>
+        </w:numPr>
+        <w:spacing w:after="0" w:before="0" w:lineRule="auto"/>
+        <w:ind w:left="720" w:hanging="360"/>
+        <w:jc w:val="both"/>
+        <w:rPr>
+          <w:rFonts w:ascii="Times New Roman" w:cs="Times New Roman" w:eastAsia="Times New Roman" w:hAnsi="Times New Roman"/>
+        </w:rPr>
+      </w:pPr>
+      <w:r>
+        <w:rPr>
+          <w:rFonts w:ascii="Times New Roman" w:cs="Times New Roman" w:eastAsia="Times New Roman" w:hAnsi="Times New Roman"/>
+          <w:rtl w:val="0"/>
+        </w:rPr>
+        <w:t xml:space="preserve">Text classification and categorization</w:t>
+      </w:r>
+    </w:p>
+    <w:p>
+      <w:pPr>
+        <w:numPr>
+          <w:ilvl w:val="0"/>
+          <w:numId w:val="1"/>
+        </w:numPr>
+        <w:spacing w:after="240" w:before="0" w:lineRule="auto"/>
+        <w:ind w:left="720" w:hanging="360"/>
+        <w:jc w:val="both"/>
+        <w:rPr>
+          <w:rFonts w:ascii="Times New Roman" w:cs="Times New Roman" w:eastAsia="Times New Roman" w:hAnsi="Times New Roman"/>
+        </w:rPr>
+      </w:pPr>
+      <w:r>
+        <w:rPr>
+          <w:rFonts w:ascii="Times New Roman" w:cs="Times New Roman" w:eastAsia="Times New Roman" w:hAnsi="Times New Roman"/>
+          <w:rtl w:val="0"/>
+        </w:rPr>
+        <w:t xml:space="preserve">Word embeddings training (Word2Vec, GloVe, etc.)</w:t>
+      </w:r>
+    </w:p>
+    <w:p>
+      <w:pPr>
+        <w:pStyle w:val="Heading3"/>
+        <w:keepNext w:val="0"/>
+        <w:keepLines w:val="0"/>
+        <w:spacing w:before="280" w:lineRule="auto"/>
+        <w:jc w:val="both"/>
+        <w:rPr>
+          <w:rFonts w:ascii="Times New Roman" w:cs="Times New Roman" w:eastAsia="Times New Roman" w:hAnsi="Times New Roman"/>
+          <w:b w:val="1"/>
+          <w:color w:val="000000"/>
+          <w:sz w:val="26"/>
+          <w:szCs w:val="26"/>
+        </w:rPr>
+      </w:pPr>
+      <w:bookmarkStart w:colFirst="0" w:colLast="0" w:name="_pk9pr81qekxz" w:id="7"/>
+      <w:bookmarkEnd w:id="7"/>
       <w:r>
         <w:rPr>
           <w:rFonts w:ascii="Times New Roman" w:cs="Times New Roman" w:eastAsia="Times New Roman" w:hAnsi="Times New Roman"/>

</xml_diff>